<commit_message>
Added Employee Attribute and award classification
</commit_message>
<xml_diff>
--- a/HR3/HR3.docx
+++ b/HR3/HR3.docx
@@ -1197,21 +1197,7 @@
             <w:rStyle w:val="Hyperlink"/>
             <w:noProof/>
           </w:rPr>
-          <w:t>Employee</w:t>
-        </w:r>
-        <w:r>
-          <w:rPr>
-            <w:rStyle w:val="Hyperlink"/>
-            <w:noProof/>
-          </w:rPr>
-          <w:t xml:space="preserve"> </w:t>
-        </w:r>
-        <w:r>
-          <w:rPr>
-            <w:rStyle w:val="Hyperlink"/>
-            <w:noProof/>
-          </w:rPr>
-          <w:t>Detail</w:t>
+          <w:t>Employee Detail</w:t>
         </w:r>
         <w:r>
           <w:rPr>
@@ -3420,7 +3406,15 @@
             </w:r>
             <w:r>
               <w:lastRenderedPageBreak/>
-              <w:t xml:space="preserve">the RosterOn import key </w:t>
+              <w:t xml:space="preserve">the </w:t>
+            </w:r>
+            <w:proofErr w:type="spellStart"/>
+            <w:r>
+              <w:t>RosterOn</w:t>
+            </w:r>
+            <w:proofErr w:type="spellEnd"/>
+            <w:r>
+              <w:t xml:space="preserve"> import key </w:t>
             </w:r>
             <w:proofErr w:type="spellStart"/>
             <w:r>
@@ -4110,7 +4104,15 @@
           </w:tcPr>
           <w:p>
             <w:r>
-              <w:t xml:space="preserve">The record key is hard coded to the RosterOn import key </w:t>
+              <w:t xml:space="preserve">The record key is hard coded to the </w:t>
+            </w:r>
+            <w:proofErr w:type="spellStart"/>
+            <w:r>
+              <w:t>RosterOn</w:t>
+            </w:r>
+            <w:proofErr w:type="spellEnd"/>
+            <w:r>
+              <w:t xml:space="preserve"> import key </w:t>
             </w:r>
             <w:proofErr w:type="spellStart"/>
             <w:r>
@@ -4835,7 +4837,15 @@
           </w:tcPr>
           <w:p>
             <w:r>
-              <w:t xml:space="preserve">The record key is hard coded to the RosterOn import key </w:t>
+              <w:t xml:space="preserve">The record key is hard coded to the </w:t>
+            </w:r>
+            <w:proofErr w:type="spellStart"/>
+            <w:r>
+              <w:t>RosterOn</w:t>
+            </w:r>
+            <w:proofErr w:type="spellEnd"/>
+            <w:r>
+              <w:t xml:space="preserve"> import key </w:t>
             </w:r>
             <w:proofErr w:type="spellStart"/>
             <w:r>
@@ -5583,7 +5593,15 @@
           </w:tcPr>
           <w:p>
             <w:r>
-              <w:t xml:space="preserve">The record key is hard coded to the RosterOn import key </w:t>
+              <w:t xml:space="preserve">The record key is hard coded to the </w:t>
+            </w:r>
+            <w:proofErr w:type="spellStart"/>
+            <w:r>
+              <w:t>RosterOn</w:t>
+            </w:r>
+            <w:proofErr w:type="spellEnd"/>
+            <w:r>
+              <w:t xml:space="preserve"> import key </w:t>
             </w:r>
             <w:proofErr w:type="spellStart"/>
             <w:r>
@@ -6327,7 +6345,15 @@
           </w:tcPr>
           <w:p>
             <w:r>
-              <w:t xml:space="preserve">The record key is hard coded to the RosterOn import key </w:t>
+              <w:t xml:space="preserve">The record key is hard coded to the </w:t>
+            </w:r>
+            <w:proofErr w:type="spellStart"/>
+            <w:r>
+              <w:t>RosterOn</w:t>
+            </w:r>
+            <w:proofErr w:type="spellEnd"/>
+            <w:r>
+              <w:t xml:space="preserve"> import key </w:t>
             </w:r>
             <w:proofErr w:type="spellStart"/>
             <w:r>
@@ -7032,7 +7058,15 @@
           </w:tcPr>
           <w:p>
             <w:r>
-              <w:t xml:space="preserve">The record key is hard coded to the RosterOn import key </w:t>
+              <w:t xml:space="preserve">The record key is hard coded to the </w:t>
+            </w:r>
+            <w:proofErr w:type="spellStart"/>
+            <w:r>
+              <w:t>RosterOn</w:t>
+            </w:r>
+            <w:proofErr w:type="spellEnd"/>
+            <w:r>
+              <w:t xml:space="preserve"> import key </w:t>
             </w:r>
             <w:proofErr w:type="spellStart"/>
             <w:r>
@@ -7634,10 +7668,10 @@
       </w:tblPr>
       <w:tblGrid>
         <w:gridCol w:w="561"/>
-        <w:gridCol w:w="1703"/>
-        <w:gridCol w:w="2326"/>
-        <w:gridCol w:w="1718"/>
-        <w:gridCol w:w="3246"/>
+        <w:gridCol w:w="1466"/>
+        <w:gridCol w:w="2301"/>
+        <w:gridCol w:w="1475"/>
+        <w:gridCol w:w="3768"/>
       </w:tblGrid>
       <w:tr>
         <w:tc>
@@ -7786,7 +7820,15 @@
           </w:tcPr>
           <w:p>
             <w:r>
-              <w:t xml:space="preserve">The record key is hard coded to the RosterOn import key </w:t>
+              <w:t xml:space="preserve">The record key is hard coded to the </w:t>
+            </w:r>
+            <w:proofErr w:type="spellStart"/>
+            <w:r>
+              <w:t>RosterOn</w:t>
+            </w:r>
+            <w:proofErr w:type="spellEnd"/>
+            <w:r>
+              <w:t xml:space="preserve"> import key </w:t>
             </w:r>
             <w:proofErr w:type="spellStart"/>
             <w:r>
@@ -8188,7 +8230,62 @@
             <w:tcW w:w="3037" w:type="dxa"/>
             <w:shd w:val="clear" w:color="auto" w:fill="F2F2F2" w:themeFill="background1" w:themeFillShade="F2"/>
           </w:tcPr>
-          <w:p/>
+          <w:p>
+            <w:r>
+              <w:rPr>
+                <w:rFonts w:ascii="Consolas" w:eastAsiaTheme="minorHAnsi" w:hAnsi="Consolas" w:cs="Consolas"/>
+                <w:color w:val="auto"/>
+                <w:sz w:val="19"/>
+                <w:szCs w:val="19"/>
+                <w:lang w:val="en-AU"/>
+              </w:rPr>
+              <w:t>=</w:t>
+            </w:r>
+            <w:proofErr w:type="spellStart"/>
+            <w:r>
+              <w:rPr>
+                <w:rFonts w:ascii="Consolas" w:eastAsiaTheme="minorHAnsi" w:hAnsi="Consolas" w:cs="Consolas"/>
+                <w:color w:val="auto"/>
+                <w:sz w:val="19"/>
+                <w:szCs w:val="19"/>
+                <w:lang w:val="en-AU"/>
+              </w:rPr>
+              <w:t>CDate</w:t>
+            </w:r>
+            <w:proofErr w:type="spellEnd"/>
+            <w:r>
+              <w:rPr>
+                <w:rFonts w:ascii="Consolas" w:eastAsiaTheme="minorHAnsi" w:hAnsi="Consolas" w:cs="Consolas"/>
+                <w:color w:val="auto"/>
+                <w:sz w:val="19"/>
+                <w:szCs w:val="19"/>
+                <w:lang w:val="en-AU"/>
+              </w:rPr>
+              <w:t>(</w:t>
+            </w:r>
+            <w:proofErr w:type="spellStart"/>
+            <w:r>
+              <w:rPr>
+                <w:rFonts w:ascii="Consolas" w:eastAsiaTheme="minorHAnsi" w:hAnsi="Consolas" w:cs="Consolas"/>
+                <w:color w:val="auto"/>
+                <w:sz w:val="19"/>
+                <w:szCs w:val="19"/>
+                <w:lang w:val="en-AU"/>
+              </w:rPr>
+              <w:t>Fields!eff_from_date.Value</w:t>
+            </w:r>
+            <w:proofErr w:type="spellEnd"/>
+            <w:r>
+              <w:rPr>
+                <w:rFonts w:ascii="Consolas" w:eastAsiaTheme="minorHAnsi" w:hAnsi="Consolas" w:cs="Consolas"/>
+                <w:color w:val="auto"/>
+                <w:sz w:val="19"/>
+                <w:szCs w:val="19"/>
+                <w:lang w:val="en-AU"/>
+              </w:rPr>
+              <w:t>)</w:t>
+            </w:r>
+          </w:p>
         </w:tc>
       </w:tr>
       <w:tr>
@@ -8282,16 +8379,6 @@
                 <w:lang w:val="en-AU"/>
               </w:rPr>
             </w:pPr>
-            <w:r>
-              <w:rPr>
-                <w:rFonts w:ascii="Consolas" w:eastAsiaTheme="minorHAnsi" w:hAnsi="Consolas" w:cs="Consolas"/>
-                <w:color w:val="auto"/>
-                <w:sz w:val="19"/>
-                <w:szCs w:val="19"/>
-                <w:lang w:val="en-AU"/>
-              </w:rPr>
-              <w:t>=</w:t>
-            </w:r>
             <w:proofErr w:type="spellStart"/>
             <w:r>
               <w:rPr>
@@ -8301,6 +8388,28 @@
                 <w:szCs w:val="19"/>
                 <w:lang w:val="en-AU"/>
               </w:rPr>
+              <w:t>cDate</w:t>
+            </w:r>
+            <w:proofErr w:type="spellEnd"/>
+            <w:r>
+              <w:rPr>
+                <w:rFonts w:ascii="Consolas" w:eastAsiaTheme="minorHAnsi" w:hAnsi="Consolas" w:cs="Consolas"/>
+                <w:color w:val="auto"/>
+                <w:sz w:val="19"/>
+                <w:szCs w:val="19"/>
+                <w:lang w:val="en-AU"/>
+              </w:rPr>
+              <w:t>(</w:t>
+            </w:r>
+            <w:proofErr w:type="spellStart"/>
+            <w:r>
+              <w:rPr>
+                <w:rFonts w:ascii="Consolas" w:eastAsiaTheme="minorHAnsi" w:hAnsi="Consolas" w:cs="Consolas"/>
+                <w:color w:val="auto"/>
+                <w:sz w:val="19"/>
+                <w:szCs w:val="19"/>
+                <w:lang w:val="en-AU"/>
+              </w:rPr>
               <w:t>iif</w:t>
             </w:r>
             <w:proofErr w:type="spellEnd"/>
@@ -8374,6 +8483,68 @@
                 <w:szCs w:val="19"/>
                 <w:lang w:val="en-AU"/>
               </w:rPr>
+              <w:t xml:space="preserve"> </w:t>
+            </w:r>
+            <w:r>
+              <w:rPr>
+                <w:rFonts w:ascii="Consolas" w:eastAsiaTheme="minorHAnsi" w:hAnsi="Consolas" w:cs="Consolas"/>
+                <w:color w:val="0000FF"/>
+                <w:sz w:val="19"/>
+                <w:szCs w:val="19"/>
+                <w:lang w:val="en-AU"/>
+              </w:rPr>
+              <w:t>OR</w:t>
+            </w:r>
+            <w:r>
+              <w:rPr>
+                <w:rFonts w:ascii="Consolas" w:eastAsiaTheme="minorHAnsi" w:hAnsi="Consolas" w:cs="Consolas"/>
+                <w:color w:val="auto"/>
+                <w:sz w:val="19"/>
+                <w:szCs w:val="19"/>
+                <w:lang w:val="en-AU"/>
+              </w:rPr>
+              <w:t xml:space="preserve"> </w:t>
+            </w:r>
+            <w:proofErr w:type="spellStart"/>
+            <w:r>
+              <w:rPr>
+                <w:rFonts w:ascii="Consolas" w:eastAsiaTheme="minorHAnsi" w:hAnsi="Consolas" w:cs="Consolas"/>
+                <w:color w:val="auto"/>
+                <w:sz w:val="19"/>
+                <w:szCs w:val="19"/>
+                <w:lang w:val="en-AU"/>
+              </w:rPr>
+              <w:t>Fields!eff_to_date.Value</w:t>
+            </w:r>
+            <w:proofErr w:type="spellEnd"/>
+            <w:r>
+              <w:rPr>
+                <w:rFonts w:ascii="Consolas" w:eastAsiaTheme="minorHAnsi" w:hAnsi="Consolas" w:cs="Consolas"/>
+                <w:color w:val="auto"/>
+                <w:sz w:val="19"/>
+                <w:szCs w:val="19"/>
+                <w:lang w:val="en-AU"/>
+              </w:rPr>
+              <w:t xml:space="preserve"> = </w:t>
+            </w:r>
+            <w:r>
+              <w:rPr>
+                <w:rFonts w:ascii="Consolas" w:eastAsiaTheme="minorHAnsi" w:hAnsi="Consolas" w:cs="Consolas"/>
+                <w:color w:val="A31515"/>
+                <w:sz w:val="19"/>
+                <w:szCs w:val="19"/>
+                <w:lang w:val="en-AU"/>
+              </w:rPr>
+              <w:t>""</w:t>
+            </w:r>
+            <w:r>
+              <w:rPr>
+                <w:rFonts w:ascii="Consolas" w:eastAsiaTheme="minorHAnsi" w:hAnsi="Consolas" w:cs="Consolas"/>
+                <w:color w:val="auto"/>
+                <w:sz w:val="19"/>
+                <w:szCs w:val="19"/>
+                <w:lang w:val="en-AU"/>
+              </w:rPr>
               <w:t>,</w:t>
             </w:r>
             <w:r>
@@ -8394,7 +8565,7 @@
                 <w:szCs w:val="19"/>
                 <w:lang w:val="en-AU"/>
               </w:rPr>
-              <w:t>,Fields!eff_to_date.Value)</w:t>
+              <w:t>,Fields!eff_to_date.Value))=</w:t>
             </w:r>
           </w:p>
           <w:p>
@@ -8411,21 +8582,18 @@
         </w:tc>
       </w:tr>
     </w:tbl>
-    <w:p>
-      <w:bookmarkStart w:id="22" w:name="_GoBack"/>
-      <w:bookmarkEnd w:id="22"/>
-    </w:p>
+    <w:p/>
     <w:p>
       <w:pPr>
         <w:pStyle w:val="Heading2"/>
       </w:pPr>
-      <w:bookmarkStart w:id="23" w:name="_Toc439948399"/>
-      <w:bookmarkStart w:id="24" w:name="_Toc439952374"/>
+      <w:bookmarkStart w:id="22" w:name="_Toc439948399"/>
+      <w:bookmarkStart w:id="23" w:name="_Toc439952374"/>
       <w:r>
         <w:t>Employee Detail</w:t>
       </w:r>
+      <w:bookmarkEnd w:id="22"/>
       <w:bookmarkEnd w:id="23"/>
-      <w:bookmarkEnd w:id="24"/>
     </w:p>
     <w:tbl>
       <w:tblPr>
@@ -8592,7 +8760,15 @@
           </w:tcPr>
           <w:p>
             <w:r>
-              <w:t xml:space="preserve">The record key is hard coded to the RosterOn import key </w:t>
+              <w:t xml:space="preserve">The record key is hard coded to the </w:t>
+            </w:r>
+            <w:proofErr w:type="spellStart"/>
+            <w:r>
+              <w:t>RosterOn</w:t>
+            </w:r>
+            <w:proofErr w:type="spellEnd"/>
+            <w:r>
+              <w:t xml:space="preserve"> import key </w:t>
             </w:r>
             <w:proofErr w:type="spellStart"/>
             <w:r>
@@ -10295,13 +10471,13 @@
       <w:pPr>
         <w:pStyle w:val="Heading2"/>
       </w:pPr>
-      <w:bookmarkStart w:id="25" w:name="_Toc439948400"/>
-      <w:bookmarkStart w:id="26" w:name="_Toc439952375"/>
+      <w:bookmarkStart w:id="24" w:name="_Toc439948400"/>
+      <w:bookmarkStart w:id="25" w:name="_Toc439952375"/>
       <w:r>
         <w:t>Employee Hours</w:t>
       </w:r>
+      <w:bookmarkEnd w:id="24"/>
       <w:bookmarkEnd w:id="25"/>
-      <w:bookmarkEnd w:id="26"/>
     </w:p>
     <w:tbl>
       <w:tblPr>
@@ -10464,7 +10640,15 @@
           </w:tcPr>
           <w:p>
             <w:r>
-              <w:t xml:space="preserve">The record key is hard coded to the RosterOn import key </w:t>
+              <w:t xml:space="preserve">The record key is hard coded to the </w:t>
+            </w:r>
+            <w:proofErr w:type="spellStart"/>
+            <w:r>
+              <w:t>RosterOn</w:t>
+            </w:r>
+            <w:proofErr w:type="spellEnd"/>
+            <w:r>
+              <w:t xml:space="preserve"> import key </w:t>
             </w:r>
             <w:proofErr w:type="spellStart"/>
             <w:r>
@@ -11878,14 +12062,14 @@
       <w:pPr>
         <w:pStyle w:val="Heading2"/>
       </w:pPr>
-      <w:bookmarkStart w:id="27" w:name="_Toc439859235"/>
+      <w:bookmarkStart w:id="26" w:name="_Toc439859235"/>
       <w:r>
         <w:t>Award</w:t>
       </w:r>
       <w:r>
         <w:t xml:space="preserve"> Classification Range</w:t>
       </w:r>
-      <w:bookmarkEnd w:id="27"/>
+      <w:bookmarkEnd w:id="26"/>
     </w:p>
     <w:tbl>
       <w:tblPr>
@@ -12047,7 +12231,15 @@
           </w:tcPr>
           <w:p>
             <w:r>
-              <w:t xml:space="preserve">The record key is hard coded to the RosterOn import key </w:t>
+              <w:t xml:space="preserve">The record key is hard coded to the </w:t>
+            </w:r>
+            <w:proofErr w:type="spellStart"/>
+            <w:r>
+              <w:t>RosterOn</w:t>
+            </w:r>
+            <w:proofErr w:type="spellEnd"/>
+            <w:r>
+              <w:t xml:space="preserve"> import key </w:t>
             </w:r>
             <w:proofErr w:type="spellStart"/>
             <w:r>
@@ -12277,7 +12469,15 @@
             </w:r>
             <w:proofErr w:type="spellEnd"/>
             <w:r>
-              <w:t xml:space="preserve"> table in RosterOn DB on </w:t>
+              <w:t xml:space="preserve"> table in </w:t>
+            </w:r>
+            <w:proofErr w:type="spellStart"/>
+            <w:r>
+              <w:t>RosterOn</w:t>
+            </w:r>
+            <w:proofErr w:type="spellEnd"/>
+            <w:r>
+              <w:t xml:space="preserve"> DB on </w:t>
             </w:r>
             <w:proofErr w:type="spellStart"/>
             <w:r>
@@ -12662,16 +12862,1583 @@
       <w:pPr>
         <w:pStyle w:val="Heading2"/>
       </w:pPr>
-      <w:bookmarkStart w:id="28" w:name="_Toc439859236"/>
+      <w:bookmarkStart w:id="27" w:name="_Toc439859236"/>
       <w:r>
         <w:t>Award</w:t>
       </w:r>
       <w:r>
         <w:t xml:space="preserve"> Classification</w:t>
       </w:r>
+      <w:bookmarkEnd w:id="27"/>
+    </w:p>
+    <w:tbl>
+      <w:tblPr>
+        <w:tblStyle w:val="TableGrid"/>
+        <w:tblW w:w="0" w:type="auto"/>
+        <w:tblLook w:val="04A0" w:firstRow="1" w:lastRow="0" w:firstColumn="1" w:lastColumn="0" w:noHBand="0" w:noVBand="1"/>
+      </w:tblPr>
+      <w:tblGrid>
+        <w:gridCol w:w="485"/>
+        <w:gridCol w:w="1075"/>
+        <w:gridCol w:w="1810"/>
+        <w:gridCol w:w="1987"/>
+        <w:gridCol w:w="4214"/>
+      </w:tblGrid>
+      <w:tr>
+        <w:tc>
+          <w:tcPr>
+            <w:tcW w:w="478" w:type="dxa"/>
+            <w:shd w:val="clear" w:color="auto" w:fill="D9D9D9" w:themeFill="background1" w:themeFillShade="D9"/>
+          </w:tcPr>
+          <w:p>
+            <w:pPr>
+              <w:rPr>
+                <w:b/>
+                <w:color w:val="000000" w:themeColor="text1"/>
+              </w:rPr>
+            </w:pPr>
+            <w:r>
+              <w:rPr>
+                <w:b/>
+                <w:color w:val="000000" w:themeColor="text1"/>
+              </w:rPr>
+              <w:t>Key</w:t>
+            </w:r>
+          </w:p>
+        </w:tc>
+        <w:tc>
+          <w:tcPr>
+            <w:tcW w:w="1052" w:type="dxa"/>
+            <w:shd w:val="clear" w:color="auto" w:fill="D9D9D9" w:themeFill="background1" w:themeFillShade="D9"/>
+          </w:tcPr>
+          <w:p>
+            <w:pPr>
+              <w:rPr>
+                <w:b/>
+                <w:color w:val="000000" w:themeColor="text1"/>
+              </w:rPr>
+            </w:pPr>
+            <w:proofErr w:type="spellStart"/>
+            <w:r>
+              <w:rPr>
+                <w:b/>
+                <w:color w:val="000000" w:themeColor="text1"/>
+              </w:rPr>
+              <w:t>RosterOn</w:t>
+            </w:r>
+            <w:proofErr w:type="spellEnd"/>
+          </w:p>
+        </w:tc>
+        <w:tc>
+          <w:tcPr>
+            <w:tcW w:w="1768" w:type="dxa"/>
+            <w:shd w:val="clear" w:color="auto" w:fill="D9D9D9" w:themeFill="background1" w:themeFillShade="D9"/>
+          </w:tcPr>
+          <w:p>
+            <w:pPr>
+              <w:rPr>
+                <w:b/>
+                <w:color w:val="000000" w:themeColor="text1"/>
+              </w:rPr>
+            </w:pPr>
+            <w:r>
+              <w:rPr>
+                <w:b/>
+                <w:color w:val="000000" w:themeColor="text1"/>
+              </w:rPr>
+              <w:t>HR3 Table</w:t>
+            </w:r>
+          </w:p>
+        </w:tc>
+        <w:tc>
+          <w:tcPr>
+            <w:tcW w:w="1939" w:type="dxa"/>
+            <w:shd w:val="clear" w:color="auto" w:fill="D9D9D9" w:themeFill="background1" w:themeFillShade="D9"/>
+          </w:tcPr>
+          <w:p>
+            <w:pPr>
+              <w:rPr>
+                <w:b/>
+                <w:color w:val="000000" w:themeColor="text1"/>
+              </w:rPr>
+            </w:pPr>
+            <w:r>
+              <w:rPr>
+                <w:b/>
+                <w:color w:val="000000" w:themeColor="text1"/>
+              </w:rPr>
+              <w:t>HR3 Column Name</w:t>
+            </w:r>
+          </w:p>
+        </w:tc>
+        <w:tc>
+          <w:tcPr>
+            <w:tcW w:w="4108" w:type="dxa"/>
+            <w:shd w:val="clear" w:color="auto" w:fill="D9D9D9" w:themeFill="background1" w:themeFillShade="D9"/>
+          </w:tcPr>
+          <w:p>
+            <w:pPr>
+              <w:rPr>
+                <w:b/>
+                <w:color w:val="000000" w:themeColor="text1"/>
+              </w:rPr>
+            </w:pPr>
+            <w:r>
+              <w:rPr>
+                <w:b/>
+                <w:color w:val="000000" w:themeColor="text1"/>
+              </w:rPr>
+              <w:t>Comments</w:t>
+            </w:r>
+          </w:p>
+        </w:tc>
+      </w:tr>
+      <w:tr>
+        <w:tc>
+          <w:tcPr>
+            <w:tcW w:w="478" w:type="dxa"/>
+            <w:shd w:val="clear" w:color="auto" w:fill="F2F2F2" w:themeFill="background1" w:themeFillShade="F2"/>
+          </w:tcPr>
+          <w:p/>
+        </w:tc>
+        <w:tc>
+          <w:tcPr>
+            <w:tcW w:w="1052" w:type="dxa"/>
+            <w:shd w:val="clear" w:color="auto" w:fill="F2F2F2" w:themeFill="background1" w:themeFillShade="F2"/>
+          </w:tcPr>
+          <w:p>
+            <w:r>
+              <w:t>Record Key</w:t>
+            </w:r>
+          </w:p>
+        </w:tc>
+        <w:tc>
+          <w:tcPr>
+            <w:tcW w:w="1768" w:type="dxa"/>
+            <w:shd w:val="clear" w:color="auto" w:fill="F2F2F2" w:themeFill="background1" w:themeFillShade="F2"/>
+          </w:tcPr>
+          <w:p/>
+        </w:tc>
+        <w:tc>
+          <w:tcPr>
+            <w:tcW w:w="1939" w:type="dxa"/>
+            <w:shd w:val="clear" w:color="auto" w:fill="F2F2F2" w:themeFill="background1" w:themeFillShade="F2"/>
+          </w:tcPr>
+          <w:p/>
+        </w:tc>
+        <w:tc>
+          <w:tcPr>
+            <w:tcW w:w="4108" w:type="dxa"/>
+            <w:shd w:val="clear" w:color="auto" w:fill="F2F2F2" w:themeFill="background1" w:themeFillShade="F2"/>
+          </w:tcPr>
+          <w:p>
+            <w:r>
+              <w:t xml:space="preserve">The record key is hard coded to the </w:t>
+            </w:r>
+            <w:proofErr w:type="spellStart"/>
+            <w:r>
+              <w:t>RosterOn</w:t>
+            </w:r>
+            <w:proofErr w:type="spellEnd"/>
+            <w:r>
+              <w:t xml:space="preserve"> import key </w:t>
+            </w:r>
+            <w:proofErr w:type="spellStart"/>
+            <w:r>
+              <w:rPr>
+                <w:color w:val="FF0000"/>
+              </w:rPr>
+              <w:t>import_CLASS</w:t>
+            </w:r>
+            <w:proofErr w:type="spellEnd"/>
+          </w:p>
+        </w:tc>
+      </w:tr>
+      <w:tr>
+        <w:tc>
+          <w:tcPr>
+            <w:tcW w:w="478" w:type="dxa"/>
+            <w:shd w:val="clear" w:color="auto" w:fill="F2F2F2" w:themeFill="background1" w:themeFillShade="F2"/>
+          </w:tcPr>
+          <w:p/>
+        </w:tc>
+        <w:tc>
+          <w:tcPr>
+            <w:tcW w:w="1052" w:type="dxa"/>
+            <w:shd w:val="clear" w:color="auto" w:fill="F2F2F2" w:themeFill="background1" w:themeFillShade="F2"/>
+          </w:tcPr>
+          <w:p>
+            <w:r>
+              <w:t>Record Number</w:t>
+            </w:r>
+          </w:p>
+        </w:tc>
+        <w:tc>
+          <w:tcPr>
+            <w:tcW w:w="1768" w:type="dxa"/>
+            <w:shd w:val="clear" w:color="auto" w:fill="F2F2F2" w:themeFill="background1" w:themeFillShade="F2"/>
+          </w:tcPr>
+          <w:p/>
+        </w:tc>
+        <w:tc>
+          <w:tcPr>
+            <w:tcW w:w="1939" w:type="dxa"/>
+            <w:shd w:val="clear" w:color="auto" w:fill="F2F2F2" w:themeFill="background1" w:themeFillShade="F2"/>
+          </w:tcPr>
+          <w:p/>
+        </w:tc>
+        <w:tc>
+          <w:tcPr>
+            <w:tcW w:w="4108" w:type="dxa"/>
+            <w:shd w:val="clear" w:color="auto" w:fill="F2F2F2" w:themeFill="background1" w:themeFillShade="F2"/>
+          </w:tcPr>
+          <w:p>
+            <w:r>
+              <w:t xml:space="preserve">The record number is hard coded to </w:t>
+            </w:r>
+            <w:r>
+              <w:rPr>
+                <w:color w:val="FF0000"/>
+              </w:rPr>
+              <w:t>1</w:t>
+            </w:r>
+            <w:r>
+              <w:rPr>
+                <w:color w:val="FF0000"/>
+              </w:rPr>
+              <w:t xml:space="preserve"> </w:t>
+            </w:r>
+            <w:r>
+              <w:rPr>
+                <w:color w:val="auto"/>
+              </w:rPr>
+              <w:t>and is mostly ignored.</w:t>
+            </w:r>
+          </w:p>
+        </w:tc>
+      </w:tr>
+      <w:tr>
+        <w:tc>
+          <w:tcPr>
+            <w:tcW w:w="478" w:type="dxa"/>
+          </w:tcPr>
+          <w:p>
+            <w:r>
+              <w:t>1</w:t>
+            </w:r>
+          </w:p>
+        </w:tc>
+        <w:tc>
+          <w:tcPr>
+            <w:tcW w:w="1052" w:type="dxa"/>
+          </w:tcPr>
+          <w:p>
+            <w:r>
+              <w:t>Payroll Ref</w:t>
+            </w:r>
+          </w:p>
+        </w:tc>
+        <w:tc>
+          <w:tcPr>
+            <w:tcW w:w="1768" w:type="dxa"/>
+          </w:tcPr>
+          <w:p>
+            <w:r>
+              <w:rPr>
+                <w:rFonts w:ascii="Courier New" w:hAnsi="Courier New" w:cs="Courier New"/>
+                <w:noProof/>
+                <w:szCs w:val="20"/>
+              </w:rPr>
+              <w:t xml:space="preserve">TEMPLATE_HEADER_V </w:t>
+            </w:r>
+          </w:p>
+        </w:tc>
+        <w:tc>
+          <w:tcPr>
+            <w:tcW w:w="1939" w:type="dxa"/>
+          </w:tcPr>
+          <w:p>
+            <w:r>
+              <w:t>TEMPLATE_HEADER_ID</w:t>
+            </w:r>
+          </w:p>
+        </w:tc>
+        <w:tc>
+          <w:tcPr>
+            <w:tcW w:w="4108" w:type="dxa"/>
+          </w:tcPr>
+          <w:p>
+            <w:pPr>
+              <w:keepLines w:val="0"/>
+              <w:autoSpaceDE w:val="0"/>
+              <w:autoSpaceDN w:val="0"/>
+              <w:adjustRightInd w:val="0"/>
+              <w:spacing w:before="0" w:after="0"/>
+              <w:rPr>
+                <w:rFonts w:ascii="Consolas" w:eastAsiaTheme="minorHAnsi" w:hAnsi="Consolas" w:cs="Consolas"/>
+                <w:color w:val="auto"/>
+                <w:sz w:val="19"/>
+                <w:szCs w:val="19"/>
+                <w:lang w:val="en-AU"/>
+              </w:rPr>
+            </w:pPr>
+            <w:r>
+              <w:rPr>
+                <w:rFonts w:ascii="Consolas" w:eastAsiaTheme="minorHAnsi" w:hAnsi="Consolas" w:cs="Consolas"/>
+                <w:color w:val="auto"/>
+                <w:sz w:val="19"/>
+                <w:szCs w:val="19"/>
+                <w:lang w:val="en-AU"/>
+              </w:rPr>
+              <w:t>=Left((</w:t>
+            </w:r>
+            <w:proofErr w:type="spellStart"/>
+            <w:r>
+              <w:rPr>
+                <w:rFonts w:ascii="Consolas" w:eastAsiaTheme="minorHAnsi" w:hAnsi="Consolas" w:cs="Consolas"/>
+                <w:color w:val="auto"/>
+                <w:sz w:val="19"/>
+                <w:szCs w:val="19"/>
+                <w:lang w:val="en-AU"/>
+              </w:rPr>
+              <w:t>RTrim</w:t>
+            </w:r>
+            <w:proofErr w:type="spellEnd"/>
+            <w:r>
+              <w:rPr>
+                <w:rFonts w:ascii="Consolas" w:eastAsiaTheme="minorHAnsi" w:hAnsi="Consolas" w:cs="Consolas"/>
+                <w:color w:val="auto"/>
+                <w:sz w:val="19"/>
+                <w:szCs w:val="19"/>
+                <w:lang w:val="en-AU"/>
+              </w:rPr>
+              <w:t>(</w:t>
+            </w:r>
+            <w:proofErr w:type="spellStart"/>
+            <w:r>
+              <w:rPr>
+                <w:rFonts w:ascii="Consolas" w:eastAsiaTheme="minorHAnsi" w:hAnsi="Consolas" w:cs="Consolas"/>
+                <w:color w:val="auto"/>
+                <w:sz w:val="19"/>
+                <w:szCs w:val="19"/>
+                <w:lang w:val="en-AU"/>
+              </w:rPr>
+              <w:t>iif</w:t>
+            </w:r>
+            <w:proofErr w:type="spellEnd"/>
+            <w:r>
+              <w:rPr>
+                <w:rFonts w:ascii="Consolas" w:eastAsiaTheme="minorHAnsi" w:hAnsi="Consolas" w:cs="Consolas"/>
+                <w:color w:val="auto"/>
+                <w:sz w:val="19"/>
+                <w:szCs w:val="19"/>
+                <w:lang w:val="en-AU"/>
+              </w:rPr>
+              <w:t>(</w:t>
+            </w:r>
+            <w:proofErr w:type="spellStart"/>
+            <w:r>
+              <w:rPr>
+                <w:rFonts w:ascii="Consolas" w:eastAsiaTheme="minorHAnsi" w:hAnsi="Consolas" w:cs="Consolas"/>
+                <w:color w:val="auto"/>
+                <w:sz w:val="19"/>
+                <w:szCs w:val="19"/>
+                <w:lang w:val="en-AU"/>
+              </w:rPr>
+              <w:t>Fields!payroll_ref.Value</w:t>
+            </w:r>
+            <w:proofErr w:type="spellEnd"/>
+            <w:r>
+              <w:rPr>
+                <w:rFonts w:ascii="Consolas" w:eastAsiaTheme="minorHAnsi" w:hAnsi="Consolas" w:cs="Consolas"/>
+                <w:color w:val="auto"/>
+                <w:sz w:val="19"/>
+                <w:szCs w:val="19"/>
+                <w:lang w:val="en-AU"/>
+              </w:rPr>
+              <w:t xml:space="preserve"> </w:t>
+            </w:r>
+            <w:r>
+              <w:rPr>
+                <w:rFonts w:ascii="Consolas" w:eastAsiaTheme="minorHAnsi" w:hAnsi="Consolas" w:cs="Consolas"/>
+                <w:color w:val="0000FF"/>
+                <w:sz w:val="19"/>
+                <w:szCs w:val="19"/>
+                <w:lang w:val="en-AU"/>
+              </w:rPr>
+              <w:t>Is</w:t>
+            </w:r>
+            <w:r>
+              <w:rPr>
+                <w:rFonts w:ascii="Consolas" w:eastAsiaTheme="minorHAnsi" w:hAnsi="Consolas" w:cs="Consolas"/>
+                <w:color w:val="auto"/>
+                <w:sz w:val="19"/>
+                <w:szCs w:val="19"/>
+                <w:lang w:val="en-AU"/>
+              </w:rPr>
+              <w:t xml:space="preserve"> </w:t>
+            </w:r>
+            <w:r>
+              <w:rPr>
+                <w:rFonts w:ascii="Consolas" w:eastAsiaTheme="minorHAnsi" w:hAnsi="Consolas" w:cs="Consolas"/>
+                <w:color w:val="0000FF"/>
+                <w:sz w:val="19"/>
+                <w:szCs w:val="19"/>
+                <w:lang w:val="en-AU"/>
+              </w:rPr>
+              <w:t>Nothing</w:t>
+            </w:r>
+            <w:r>
+              <w:rPr>
+                <w:rFonts w:ascii="Consolas" w:eastAsiaTheme="minorHAnsi" w:hAnsi="Consolas" w:cs="Consolas"/>
+                <w:color w:val="auto"/>
+                <w:sz w:val="19"/>
+                <w:szCs w:val="19"/>
+                <w:lang w:val="en-AU"/>
+              </w:rPr>
+              <w:t xml:space="preserve"> ,</w:t>
+            </w:r>
+            <w:r>
+              <w:rPr>
+                <w:rFonts w:ascii="Consolas" w:eastAsiaTheme="minorHAnsi" w:hAnsi="Consolas" w:cs="Consolas"/>
+                <w:color w:val="A31515"/>
+                <w:sz w:val="19"/>
+                <w:szCs w:val="19"/>
+                <w:lang w:val="en-AU"/>
+              </w:rPr>
+              <w:t>""</w:t>
+            </w:r>
+            <w:r>
+              <w:rPr>
+                <w:rFonts w:ascii="Consolas" w:eastAsiaTheme="minorHAnsi" w:hAnsi="Consolas" w:cs="Consolas"/>
+                <w:color w:val="auto"/>
+                <w:sz w:val="19"/>
+                <w:szCs w:val="19"/>
+                <w:lang w:val="en-AU"/>
+              </w:rPr>
+              <w:t>,</w:t>
+            </w:r>
+            <w:proofErr w:type="spellStart"/>
+            <w:r>
+              <w:rPr>
+                <w:rFonts w:ascii="Consolas" w:eastAsiaTheme="minorHAnsi" w:hAnsi="Consolas" w:cs="Consolas"/>
+                <w:color w:val="auto"/>
+                <w:sz w:val="19"/>
+                <w:szCs w:val="19"/>
+                <w:lang w:val="en-AU"/>
+              </w:rPr>
+              <w:t>Fields!payroll_ref.Value</w:t>
+            </w:r>
+            <w:proofErr w:type="spellEnd"/>
+            <w:r>
+              <w:rPr>
+                <w:rFonts w:ascii="Consolas" w:eastAsiaTheme="minorHAnsi" w:hAnsi="Consolas" w:cs="Consolas"/>
+                <w:color w:val="auto"/>
+                <w:sz w:val="19"/>
+                <w:szCs w:val="19"/>
+                <w:lang w:val="en-AU"/>
+              </w:rPr>
+              <w:t>))),20)</w:t>
+            </w:r>
+          </w:p>
+          <w:p>
+            <w:pPr>
+              <w:keepLines w:val="0"/>
+              <w:autoSpaceDE w:val="0"/>
+              <w:autoSpaceDN w:val="0"/>
+              <w:adjustRightInd w:val="0"/>
+              <w:spacing w:before="0" w:after="0"/>
+              <w:rPr>
+                <w:rFonts w:ascii="Consolas" w:eastAsiaTheme="minorHAnsi" w:hAnsi="Consolas" w:cs="Consolas"/>
+                <w:color w:val="FF0000"/>
+                <w:sz w:val="19"/>
+                <w:szCs w:val="19"/>
+                <w:lang w:val="en-AU"/>
+              </w:rPr>
+            </w:pPr>
+            <w:r>
+              <w:rPr>
+                <w:rFonts w:ascii="Consolas" w:eastAsiaTheme="minorHAnsi" w:hAnsi="Consolas" w:cs="Consolas"/>
+                <w:color w:val="0000FF"/>
+                <w:sz w:val="19"/>
+                <w:szCs w:val="19"/>
+                <w:lang w:val="en-AU"/>
+              </w:rPr>
+              <w:t>IF</w:t>
+            </w:r>
+            <w:r>
+              <w:rPr>
+                <w:rFonts w:ascii="Consolas" w:eastAsiaTheme="minorHAnsi" w:hAnsi="Consolas" w:cs="Consolas"/>
+                <w:color w:val="auto"/>
+                <w:sz w:val="19"/>
+                <w:szCs w:val="19"/>
+                <w:lang w:val="en-AU"/>
+              </w:rPr>
+              <w:t xml:space="preserve"> </w:t>
+            </w:r>
+            <w:r>
+              <w:rPr>
+                <w:rFonts w:ascii="Consolas" w:eastAsiaTheme="minorHAnsi" w:hAnsi="Consolas" w:cs="Consolas"/>
+                <w:color w:val="008080"/>
+                <w:sz w:val="19"/>
+                <w:szCs w:val="19"/>
+                <w:lang w:val="en-AU"/>
+              </w:rPr>
+              <w:t>@</w:t>
+            </w:r>
+            <w:proofErr w:type="spellStart"/>
+            <w:r>
+              <w:rPr>
+                <w:rFonts w:ascii="Consolas" w:eastAsiaTheme="minorHAnsi" w:hAnsi="Consolas" w:cs="Consolas"/>
+                <w:color w:val="008080"/>
+                <w:sz w:val="19"/>
+                <w:szCs w:val="19"/>
+                <w:lang w:val="en-AU"/>
+              </w:rPr>
+              <w:t>combine_award_class_flg</w:t>
+            </w:r>
+            <w:proofErr w:type="spellEnd"/>
+            <w:r>
+              <w:rPr>
+                <w:rFonts w:ascii="Consolas" w:eastAsiaTheme="minorHAnsi" w:hAnsi="Consolas" w:cs="Consolas"/>
+                <w:color w:val="auto"/>
+                <w:sz w:val="19"/>
+                <w:szCs w:val="19"/>
+                <w:lang w:val="en-AU"/>
+              </w:rPr>
+              <w:t xml:space="preserve"> </w:t>
+            </w:r>
+            <w:r>
+              <w:rPr>
+                <w:rFonts w:ascii="Consolas" w:eastAsiaTheme="minorHAnsi" w:hAnsi="Consolas" w:cs="Consolas"/>
+                <w:color w:val="808080"/>
+                <w:sz w:val="19"/>
+                <w:szCs w:val="19"/>
+                <w:lang w:val="en-AU"/>
+              </w:rPr>
+              <w:t>=</w:t>
+            </w:r>
+            <w:r>
+              <w:rPr>
+                <w:rFonts w:ascii="Consolas" w:eastAsiaTheme="minorHAnsi" w:hAnsi="Consolas" w:cs="Consolas"/>
+                <w:color w:val="auto"/>
+                <w:sz w:val="19"/>
+                <w:szCs w:val="19"/>
+                <w:lang w:val="en-AU"/>
+              </w:rPr>
+              <w:t xml:space="preserve"> </w:t>
+            </w:r>
+            <w:r>
+              <w:rPr>
+                <w:rFonts w:ascii="Consolas" w:eastAsiaTheme="minorHAnsi" w:hAnsi="Consolas" w:cs="Consolas"/>
+                <w:color w:val="FF0000"/>
+                <w:sz w:val="19"/>
+                <w:szCs w:val="19"/>
+                <w:lang w:val="en-AU"/>
+              </w:rPr>
+              <w:t>'Y'</w:t>
+            </w:r>
+          </w:p>
+          <w:p>
+            <w:r>
+              <w:t>=Left((</w:t>
+            </w:r>
+            <w:proofErr w:type="spellStart"/>
+            <w:r>
+              <w:t>Fields!award.Value</w:t>
+            </w:r>
+            <w:proofErr w:type="spellEnd"/>
+            <w:r>
+              <w:t xml:space="preserve"> +"-"+ </w:t>
+            </w:r>
+            <w:proofErr w:type="spellStart"/>
+            <w:r>
+              <w:t>Fields!payroll_ref.Value</w:t>
+            </w:r>
+            <w:proofErr w:type="spellEnd"/>
+            <w:r>
+              <w:t>),20)</w:t>
+            </w:r>
+          </w:p>
+        </w:tc>
+      </w:tr>
+      <w:tr>
+        <w:tc>
+          <w:tcPr>
+            <w:tcW w:w="478" w:type="dxa"/>
+            <w:shd w:val="clear" w:color="auto" w:fill="F2F2F2" w:themeFill="background1" w:themeFillShade="F2"/>
+          </w:tcPr>
+          <w:p>
+            <w:r>
+              <w:t>2</w:t>
+            </w:r>
+          </w:p>
+        </w:tc>
+        <w:tc>
+          <w:tcPr>
+            <w:tcW w:w="1052" w:type="dxa"/>
+            <w:shd w:val="clear" w:color="auto" w:fill="F2F2F2" w:themeFill="background1" w:themeFillShade="F2"/>
+          </w:tcPr>
+          <w:p>
+            <w:pPr>
+              <w:rPr>
+                <w:rFonts w:cs="Times New Roman"/>
+              </w:rPr>
+            </w:pPr>
+            <w:r>
+              <w:rPr>
+                <w:rFonts w:cs="Times New Roman"/>
+                <w:color w:val="000000"/>
+                <w:szCs w:val="20"/>
+              </w:rPr>
+              <w:t>Award</w:t>
+            </w:r>
+          </w:p>
+        </w:tc>
+        <w:tc>
+          <w:tcPr>
+            <w:tcW w:w="1768" w:type="dxa"/>
+            <w:shd w:val="clear" w:color="auto" w:fill="F2F2F2" w:themeFill="background1" w:themeFillShade="F2"/>
+          </w:tcPr>
+          <w:p>
+            <w:r>
+              <w:rPr>
+                <w:rFonts w:ascii="Courier New" w:hAnsi="Courier New" w:cs="Courier New"/>
+                <w:noProof/>
+                <w:szCs w:val="20"/>
+              </w:rPr>
+              <w:t>TEMPLATE_HEADER_V</w:t>
+            </w:r>
+          </w:p>
+        </w:tc>
+        <w:tc>
+          <w:tcPr>
+            <w:tcW w:w="1939" w:type="dxa"/>
+            <w:shd w:val="clear" w:color="auto" w:fill="F2F2F2" w:themeFill="background1" w:themeFillShade="F2"/>
+          </w:tcPr>
+          <w:p>
+            <w:r>
+              <w:t>udf_7001</w:t>
+            </w:r>
+          </w:p>
+        </w:tc>
+        <w:tc>
+          <w:tcPr>
+            <w:tcW w:w="4108" w:type="dxa"/>
+            <w:shd w:val="clear" w:color="auto" w:fill="F2F2F2" w:themeFill="background1" w:themeFillShade="F2"/>
+          </w:tcPr>
+          <w:p>
+            <w:pPr>
+              <w:keepLines w:val="0"/>
+              <w:autoSpaceDE w:val="0"/>
+              <w:autoSpaceDN w:val="0"/>
+              <w:adjustRightInd w:val="0"/>
+              <w:spacing w:before="0" w:after="0"/>
+              <w:rPr>
+                <w:rFonts w:ascii="Consolas" w:eastAsiaTheme="minorHAnsi" w:hAnsi="Consolas" w:cs="Consolas"/>
+                <w:color w:val="auto"/>
+                <w:sz w:val="19"/>
+                <w:szCs w:val="19"/>
+                <w:lang w:val="en-AU"/>
+              </w:rPr>
+            </w:pPr>
+            <w:r>
+              <w:rPr>
+                <w:rFonts w:ascii="Consolas" w:eastAsiaTheme="minorHAnsi" w:hAnsi="Consolas" w:cs="Consolas"/>
+                <w:color w:val="auto"/>
+                <w:sz w:val="19"/>
+                <w:szCs w:val="19"/>
+                <w:lang w:val="en-AU"/>
+              </w:rPr>
+              <w:t>=Left((</w:t>
+            </w:r>
+            <w:proofErr w:type="spellStart"/>
+            <w:r>
+              <w:rPr>
+                <w:rFonts w:ascii="Consolas" w:eastAsiaTheme="minorHAnsi" w:hAnsi="Consolas" w:cs="Consolas"/>
+                <w:color w:val="auto"/>
+                <w:sz w:val="19"/>
+                <w:szCs w:val="19"/>
+                <w:lang w:val="en-AU"/>
+              </w:rPr>
+              <w:t>RTrim</w:t>
+            </w:r>
+            <w:proofErr w:type="spellEnd"/>
+            <w:r>
+              <w:rPr>
+                <w:rFonts w:ascii="Consolas" w:eastAsiaTheme="minorHAnsi" w:hAnsi="Consolas" w:cs="Consolas"/>
+                <w:color w:val="auto"/>
+                <w:sz w:val="19"/>
+                <w:szCs w:val="19"/>
+                <w:lang w:val="en-AU"/>
+              </w:rPr>
+              <w:t>(</w:t>
+            </w:r>
+            <w:proofErr w:type="spellStart"/>
+            <w:r>
+              <w:rPr>
+                <w:rFonts w:ascii="Consolas" w:eastAsiaTheme="minorHAnsi" w:hAnsi="Consolas" w:cs="Consolas"/>
+                <w:color w:val="auto"/>
+                <w:sz w:val="19"/>
+                <w:szCs w:val="19"/>
+                <w:lang w:val="en-AU"/>
+              </w:rPr>
+              <w:t>iif</w:t>
+            </w:r>
+            <w:proofErr w:type="spellEnd"/>
+            <w:r>
+              <w:rPr>
+                <w:rFonts w:ascii="Consolas" w:eastAsiaTheme="minorHAnsi" w:hAnsi="Consolas" w:cs="Consolas"/>
+                <w:color w:val="auto"/>
+                <w:sz w:val="19"/>
+                <w:szCs w:val="19"/>
+                <w:lang w:val="en-AU"/>
+              </w:rPr>
+              <w:t>(</w:t>
+            </w:r>
+            <w:proofErr w:type="spellStart"/>
+            <w:r>
+              <w:rPr>
+                <w:rFonts w:ascii="Consolas" w:eastAsiaTheme="minorHAnsi" w:hAnsi="Consolas" w:cs="Consolas"/>
+                <w:color w:val="auto"/>
+                <w:sz w:val="19"/>
+                <w:szCs w:val="19"/>
+                <w:lang w:val="en-AU"/>
+              </w:rPr>
+              <w:t>Fields!award.Value</w:t>
+            </w:r>
+            <w:proofErr w:type="spellEnd"/>
+            <w:r>
+              <w:rPr>
+                <w:rFonts w:ascii="Consolas" w:eastAsiaTheme="minorHAnsi" w:hAnsi="Consolas" w:cs="Consolas"/>
+                <w:color w:val="auto"/>
+                <w:sz w:val="19"/>
+                <w:szCs w:val="19"/>
+                <w:lang w:val="en-AU"/>
+              </w:rPr>
+              <w:t xml:space="preserve"> </w:t>
+            </w:r>
+            <w:r>
+              <w:rPr>
+                <w:rFonts w:ascii="Consolas" w:eastAsiaTheme="minorHAnsi" w:hAnsi="Consolas" w:cs="Consolas"/>
+                <w:color w:val="0000FF"/>
+                <w:sz w:val="19"/>
+                <w:szCs w:val="19"/>
+                <w:lang w:val="en-AU"/>
+              </w:rPr>
+              <w:t>Is</w:t>
+            </w:r>
+            <w:r>
+              <w:rPr>
+                <w:rFonts w:ascii="Consolas" w:eastAsiaTheme="minorHAnsi" w:hAnsi="Consolas" w:cs="Consolas"/>
+                <w:color w:val="auto"/>
+                <w:sz w:val="19"/>
+                <w:szCs w:val="19"/>
+                <w:lang w:val="en-AU"/>
+              </w:rPr>
+              <w:t xml:space="preserve"> </w:t>
+            </w:r>
+            <w:r>
+              <w:rPr>
+                <w:rFonts w:ascii="Consolas" w:eastAsiaTheme="minorHAnsi" w:hAnsi="Consolas" w:cs="Consolas"/>
+                <w:color w:val="0000FF"/>
+                <w:sz w:val="19"/>
+                <w:szCs w:val="19"/>
+                <w:lang w:val="en-AU"/>
+              </w:rPr>
+              <w:t>Nothing</w:t>
+            </w:r>
+            <w:r>
+              <w:rPr>
+                <w:rFonts w:ascii="Consolas" w:eastAsiaTheme="minorHAnsi" w:hAnsi="Consolas" w:cs="Consolas"/>
+                <w:color w:val="auto"/>
+                <w:sz w:val="19"/>
+                <w:szCs w:val="19"/>
+                <w:lang w:val="en-AU"/>
+              </w:rPr>
+              <w:t xml:space="preserve"> ,</w:t>
+            </w:r>
+            <w:r>
+              <w:rPr>
+                <w:rFonts w:ascii="Consolas" w:eastAsiaTheme="minorHAnsi" w:hAnsi="Consolas" w:cs="Consolas"/>
+                <w:color w:val="A31515"/>
+                <w:sz w:val="19"/>
+                <w:szCs w:val="19"/>
+                <w:lang w:val="en-AU"/>
+              </w:rPr>
+              <w:t>""</w:t>
+            </w:r>
+            <w:r>
+              <w:rPr>
+                <w:rFonts w:ascii="Consolas" w:eastAsiaTheme="minorHAnsi" w:hAnsi="Consolas" w:cs="Consolas"/>
+                <w:color w:val="auto"/>
+                <w:sz w:val="19"/>
+                <w:szCs w:val="19"/>
+                <w:lang w:val="en-AU"/>
+              </w:rPr>
+              <w:t>,</w:t>
+            </w:r>
+            <w:proofErr w:type="spellStart"/>
+            <w:r>
+              <w:rPr>
+                <w:rFonts w:ascii="Consolas" w:eastAsiaTheme="minorHAnsi" w:hAnsi="Consolas" w:cs="Consolas"/>
+                <w:color w:val="auto"/>
+                <w:sz w:val="19"/>
+                <w:szCs w:val="19"/>
+                <w:lang w:val="en-AU"/>
+              </w:rPr>
+              <w:t>Fields!award.Value</w:t>
+            </w:r>
+            <w:proofErr w:type="spellEnd"/>
+            <w:r>
+              <w:rPr>
+                <w:rFonts w:ascii="Consolas" w:eastAsiaTheme="minorHAnsi" w:hAnsi="Consolas" w:cs="Consolas"/>
+                <w:color w:val="auto"/>
+                <w:sz w:val="19"/>
+                <w:szCs w:val="19"/>
+                <w:lang w:val="en-AU"/>
+              </w:rPr>
+              <w:t>))),20)</w:t>
+            </w:r>
+          </w:p>
+          <w:p>
+            <w:r>
+              <w:t xml:space="preserve"> </w:t>
+            </w:r>
+          </w:p>
+        </w:tc>
+      </w:tr>
+      <w:tr>
+        <w:tc>
+          <w:tcPr>
+            <w:tcW w:w="478" w:type="dxa"/>
+          </w:tcPr>
+          <w:p>
+            <w:r>
+              <w:t>3</w:t>
+            </w:r>
+          </w:p>
+        </w:tc>
+        <w:tc>
+          <w:tcPr>
+            <w:tcW w:w="1052" w:type="dxa"/>
+          </w:tcPr>
+          <w:p>
+            <w:pPr>
+              <w:rPr>
+                <w:rFonts w:cs="Times New Roman"/>
+              </w:rPr>
+            </w:pPr>
+            <w:r>
+              <w:rPr>
+                <w:rFonts w:cs="Times New Roman"/>
+                <w:color w:val="000000"/>
+                <w:szCs w:val="20"/>
+              </w:rPr>
+              <w:t>title</w:t>
+            </w:r>
+          </w:p>
+        </w:tc>
+        <w:tc>
+          <w:tcPr>
+            <w:tcW w:w="1768" w:type="dxa"/>
+          </w:tcPr>
+          <w:p>
+            <w:r>
+              <w:rPr>
+                <w:rFonts w:ascii="Courier New" w:hAnsi="Courier New" w:cs="Courier New"/>
+                <w:noProof/>
+                <w:szCs w:val="20"/>
+              </w:rPr>
+              <w:t>TEMPLATE_HEADER_V</w:t>
+            </w:r>
+          </w:p>
+        </w:tc>
+        <w:tc>
+          <w:tcPr>
+            <w:tcW w:w="1939" w:type="dxa"/>
+          </w:tcPr>
+          <w:p/>
+        </w:tc>
+        <w:tc>
+          <w:tcPr>
+            <w:tcW w:w="4108" w:type="dxa"/>
+          </w:tcPr>
+          <w:p>
+            <w:pPr>
+              <w:rPr>
+                <w:rFonts w:ascii="Courier New" w:eastAsiaTheme="minorHAnsi" w:hAnsi="Courier New" w:cs="Courier New"/>
+                <w:noProof/>
+                <w:color w:val="auto"/>
+                <w:szCs w:val="20"/>
+                <w:lang w:val="en-AU"/>
+              </w:rPr>
+            </w:pPr>
+            <w:r>
+              <w:rPr>
+                <w:rFonts w:ascii="Courier New" w:eastAsiaTheme="minorHAnsi" w:hAnsi="Courier New" w:cs="Courier New"/>
+                <w:noProof/>
+                <w:color w:val="auto"/>
+                <w:szCs w:val="20"/>
+                <w:lang w:val="en-AU"/>
+              </w:rPr>
+              <w:t>Hard coded to “”</w:t>
+            </w:r>
+          </w:p>
+        </w:tc>
+      </w:tr>
+      <w:tr>
+        <w:tc>
+          <w:tcPr>
+            <w:tcW w:w="478" w:type="dxa"/>
+          </w:tcPr>
+          <w:p>
+            <w:r>
+              <w:t>4</w:t>
+            </w:r>
+          </w:p>
+        </w:tc>
+        <w:tc>
+          <w:tcPr>
+            <w:tcW w:w="1052" w:type="dxa"/>
+          </w:tcPr>
+          <w:p>
+            <w:r>
+              <w:t>grade</w:t>
+            </w:r>
+          </w:p>
+        </w:tc>
+        <w:tc>
+          <w:tcPr>
+            <w:tcW w:w="1768" w:type="dxa"/>
+          </w:tcPr>
+          <w:p>
+            <w:r>
+              <w:rPr>
+                <w:rFonts w:ascii="Courier New" w:hAnsi="Courier New" w:cs="Courier New"/>
+                <w:noProof/>
+                <w:szCs w:val="20"/>
+              </w:rPr>
+              <w:t>TEMPLATE_HEADER_V</w:t>
+            </w:r>
+          </w:p>
+        </w:tc>
+        <w:tc>
+          <w:tcPr>
+            <w:tcW w:w="1939" w:type="dxa"/>
+          </w:tcPr>
+          <w:p/>
+        </w:tc>
+        <w:tc>
+          <w:tcPr>
+            <w:tcW w:w="4108" w:type="dxa"/>
+          </w:tcPr>
+          <w:p>
+            <w:r>
+              <w:rPr>
+                <w:rFonts w:ascii="Courier New" w:eastAsiaTheme="minorHAnsi" w:hAnsi="Courier New" w:cs="Courier New"/>
+                <w:noProof/>
+                <w:color w:val="auto"/>
+                <w:szCs w:val="20"/>
+                <w:lang w:val="en-AU"/>
+              </w:rPr>
+              <w:t>Hard coded to “”</w:t>
+            </w:r>
+          </w:p>
+        </w:tc>
+      </w:tr>
+      <w:tr>
+        <w:tc>
+          <w:tcPr>
+            <w:tcW w:w="478" w:type="dxa"/>
+          </w:tcPr>
+          <w:p>
+            <w:r>
+              <w:t>5</w:t>
+            </w:r>
+          </w:p>
+        </w:tc>
+        <w:tc>
+          <w:tcPr>
+            <w:tcW w:w="1052" w:type="dxa"/>
+          </w:tcPr>
+          <w:p>
+            <w:r>
+              <w:t>level</w:t>
+            </w:r>
+          </w:p>
+        </w:tc>
+        <w:tc>
+          <w:tcPr>
+            <w:tcW w:w="1768" w:type="dxa"/>
+          </w:tcPr>
+          <w:p>
+            <w:r>
+              <w:rPr>
+                <w:rFonts w:ascii="Courier New" w:hAnsi="Courier New" w:cs="Courier New"/>
+                <w:noProof/>
+                <w:szCs w:val="20"/>
+              </w:rPr>
+              <w:t>TEMPLATE_HEADER_V</w:t>
+            </w:r>
+          </w:p>
+        </w:tc>
+        <w:tc>
+          <w:tcPr>
+            <w:tcW w:w="1939" w:type="dxa"/>
+          </w:tcPr>
+          <w:p/>
+        </w:tc>
+        <w:tc>
+          <w:tcPr>
+            <w:tcW w:w="4108" w:type="dxa"/>
+          </w:tcPr>
+          <w:p>
+            <w:r>
+              <w:rPr>
+                <w:rFonts w:ascii="Courier New" w:eastAsiaTheme="minorHAnsi" w:hAnsi="Courier New" w:cs="Courier New"/>
+                <w:noProof/>
+                <w:color w:val="auto"/>
+                <w:szCs w:val="20"/>
+                <w:lang w:val="en-AU"/>
+              </w:rPr>
+              <w:t>Hard coded to “”</w:t>
+            </w:r>
+          </w:p>
+        </w:tc>
+      </w:tr>
+      <w:tr>
+        <w:tc>
+          <w:tcPr>
+            <w:tcW w:w="478" w:type="dxa"/>
+            <w:shd w:val="clear" w:color="auto" w:fill="F2F2F2" w:themeFill="background1" w:themeFillShade="F2"/>
+          </w:tcPr>
+          <w:p>
+            <w:r>
+              <w:t>6</w:t>
+            </w:r>
+          </w:p>
+        </w:tc>
+        <w:tc>
+          <w:tcPr>
+            <w:tcW w:w="1052" w:type="dxa"/>
+            <w:shd w:val="clear" w:color="auto" w:fill="F2F2F2" w:themeFill="background1" w:themeFillShade="F2"/>
+          </w:tcPr>
+          <w:p>
+            <w:r>
+              <w:t>Classification code</w:t>
+            </w:r>
+          </w:p>
+        </w:tc>
+        <w:tc>
+          <w:tcPr>
+            <w:tcW w:w="1768" w:type="dxa"/>
+            <w:shd w:val="clear" w:color="auto" w:fill="F2F2F2" w:themeFill="background1" w:themeFillShade="F2"/>
+          </w:tcPr>
+          <w:p>
+            <w:r>
+              <w:rPr>
+                <w:rFonts w:ascii="Courier New" w:hAnsi="Courier New" w:cs="Courier New"/>
+                <w:noProof/>
+                <w:szCs w:val="20"/>
+              </w:rPr>
+              <w:t>TEMPLATE_HEADER_V</w:t>
+            </w:r>
+          </w:p>
+        </w:tc>
+        <w:tc>
+          <w:tcPr>
+            <w:tcW w:w="1939" w:type="dxa"/>
+            <w:shd w:val="clear" w:color="auto" w:fill="F2F2F2" w:themeFill="background1" w:themeFillShade="F2"/>
+          </w:tcPr>
+          <w:p>
+            <w:pPr>
+              <w:keepLines w:val="0"/>
+              <w:autoSpaceDE w:val="0"/>
+              <w:autoSpaceDN w:val="0"/>
+              <w:adjustRightInd w:val="0"/>
+              <w:spacing w:before="0" w:after="0"/>
+              <w:rPr>
+                <w:rFonts w:ascii="Consolas" w:eastAsiaTheme="minorHAnsi" w:hAnsi="Consolas" w:cs="Consolas"/>
+                <w:color w:val="FF0000"/>
+                <w:sz w:val="19"/>
+                <w:szCs w:val="19"/>
+                <w:lang w:val="en-AU"/>
+              </w:rPr>
+            </w:pPr>
+            <w:proofErr w:type="spellStart"/>
+            <w:r>
+              <w:rPr>
+                <w:rFonts w:ascii="Consolas" w:eastAsiaTheme="minorHAnsi" w:hAnsi="Consolas" w:cs="Consolas"/>
+                <w:color w:val="FF0000"/>
+                <w:sz w:val="19"/>
+                <w:szCs w:val="19"/>
+                <w:lang w:val="en-AU"/>
+              </w:rPr>
+              <w:t>Template_header_id</w:t>
+            </w:r>
+            <w:proofErr w:type="spellEnd"/>
+          </w:p>
+          <w:p/>
+        </w:tc>
+        <w:tc>
+          <w:tcPr>
+            <w:tcW w:w="4108" w:type="dxa"/>
+            <w:shd w:val="clear" w:color="auto" w:fill="F2F2F2" w:themeFill="background1" w:themeFillShade="F2"/>
+          </w:tcPr>
+          <w:p>
+            <w:pPr>
+              <w:keepLines w:val="0"/>
+              <w:autoSpaceDE w:val="0"/>
+              <w:autoSpaceDN w:val="0"/>
+              <w:adjustRightInd w:val="0"/>
+              <w:spacing w:before="0" w:after="0"/>
+              <w:rPr>
+                <w:rFonts w:ascii="Consolas" w:eastAsiaTheme="minorHAnsi" w:hAnsi="Consolas" w:cs="Consolas"/>
+                <w:color w:val="auto"/>
+                <w:sz w:val="19"/>
+                <w:szCs w:val="19"/>
+                <w:lang w:val="en-AU"/>
+              </w:rPr>
+            </w:pPr>
+            <w:r>
+              <w:rPr>
+                <w:rFonts w:ascii="Consolas" w:eastAsiaTheme="minorHAnsi" w:hAnsi="Consolas" w:cs="Consolas"/>
+                <w:color w:val="auto"/>
+                <w:sz w:val="19"/>
+                <w:szCs w:val="19"/>
+                <w:lang w:val="en-AU"/>
+              </w:rPr>
+              <w:t>=Left((</w:t>
+            </w:r>
+            <w:proofErr w:type="spellStart"/>
+            <w:r>
+              <w:rPr>
+                <w:rFonts w:ascii="Consolas" w:eastAsiaTheme="minorHAnsi" w:hAnsi="Consolas" w:cs="Consolas"/>
+                <w:color w:val="auto"/>
+                <w:sz w:val="19"/>
+                <w:szCs w:val="19"/>
+                <w:lang w:val="en-AU"/>
+              </w:rPr>
+              <w:t>RTrim</w:t>
+            </w:r>
+            <w:proofErr w:type="spellEnd"/>
+            <w:r>
+              <w:rPr>
+                <w:rFonts w:ascii="Consolas" w:eastAsiaTheme="minorHAnsi" w:hAnsi="Consolas" w:cs="Consolas"/>
+                <w:color w:val="auto"/>
+                <w:sz w:val="19"/>
+                <w:szCs w:val="19"/>
+                <w:lang w:val="en-AU"/>
+              </w:rPr>
+              <w:t>(</w:t>
+            </w:r>
+            <w:proofErr w:type="spellStart"/>
+            <w:r>
+              <w:rPr>
+                <w:rFonts w:ascii="Consolas" w:eastAsiaTheme="minorHAnsi" w:hAnsi="Consolas" w:cs="Consolas"/>
+                <w:color w:val="auto"/>
+                <w:sz w:val="19"/>
+                <w:szCs w:val="19"/>
+                <w:lang w:val="en-AU"/>
+              </w:rPr>
+              <w:t>iif</w:t>
+            </w:r>
+            <w:proofErr w:type="spellEnd"/>
+            <w:r>
+              <w:rPr>
+                <w:rFonts w:ascii="Consolas" w:eastAsiaTheme="minorHAnsi" w:hAnsi="Consolas" w:cs="Consolas"/>
+                <w:color w:val="auto"/>
+                <w:sz w:val="19"/>
+                <w:szCs w:val="19"/>
+                <w:lang w:val="en-AU"/>
+              </w:rPr>
+              <w:t>(</w:t>
+            </w:r>
+            <w:proofErr w:type="spellStart"/>
+            <w:r>
+              <w:rPr>
+                <w:rFonts w:ascii="Consolas" w:eastAsiaTheme="minorHAnsi" w:hAnsi="Consolas" w:cs="Consolas"/>
+                <w:color w:val="auto"/>
+                <w:sz w:val="19"/>
+                <w:szCs w:val="19"/>
+                <w:lang w:val="en-AU"/>
+              </w:rPr>
+              <w:t>Fields!classification_code.Value</w:t>
+            </w:r>
+            <w:proofErr w:type="spellEnd"/>
+            <w:r>
+              <w:rPr>
+                <w:rFonts w:ascii="Consolas" w:eastAsiaTheme="minorHAnsi" w:hAnsi="Consolas" w:cs="Consolas"/>
+                <w:color w:val="auto"/>
+                <w:sz w:val="19"/>
+                <w:szCs w:val="19"/>
+                <w:lang w:val="en-AU"/>
+              </w:rPr>
+              <w:t xml:space="preserve"> </w:t>
+            </w:r>
+            <w:r>
+              <w:rPr>
+                <w:rFonts w:ascii="Consolas" w:eastAsiaTheme="minorHAnsi" w:hAnsi="Consolas" w:cs="Consolas"/>
+                <w:color w:val="0000FF"/>
+                <w:sz w:val="19"/>
+                <w:szCs w:val="19"/>
+                <w:lang w:val="en-AU"/>
+              </w:rPr>
+              <w:t>Is</w:t>
+            </w:r>
+            <w:r>
+              <w:rPr>
+                <w:rFonts w:ascii="Consolas" w:eastAsiaTheme="minorHAnsi" w:hAnsi="Consolas" w:cs="Consolas"/>
+                <w:color w:val="auto"/>
+                <w:sz w:val="19"/>
+                <w:szCs w:val="19"/>
+                <w:lang w:val="en-AU"/>
+              </w:rPr>
+              <w:t xml:space="preserve"> </w:t>
+            </w:r>
+            <w:r>
+              <w:rPr>
+                <w:rFonts w:ascii="Consolas" w:eastAsiaTheme="minorHAnsi" w:hAnsi="Consolas" w:cs="Consolas"/>
+                <w:color w:val="0000FF"/>
+                <w:sz w:val="19"/>
+                <w:szCs w:val="19"/>
+                <w:lang w:val="en-AU"/>
+              </w:rPr>
+              <w:t>Nothing</w:t>
+            </w:r>
+            <w:r>
+              <w:rPr>
+                <w:rFonts w:ascii="Consolas" w:eastAsiaTheme="minorHAnsi" w:hAnsi="Consolas" w:cs="Consolas"/>
+                <w:color w:val="auto"/>
+                <w:sz w:val="19"/>
+                <w:szCs w:val="19"/>
+                <w:lang w:val="en-AU"/>
+              </w:rPr>
+              <w:t xml:space="preserve"> ,</w:t>
+            </w:r>
+            <w:r>
+              <w:rPr>
+                <w:rFonts w:ascii="Consolas" w:eastAsiaTheme="minorHAnsi" w:hAnsi="Consolas" w:cs="Consolas"/>
+                <w:color w:val="A31515"/>
+                <w:sz w:val="19"/>
+                <w:szCs w:val="19"/>
+                <w:lang w:val="en-AU"/>
+              </w:rPr>
+              <w:t>""</w:t>
+            </w:r>
+            <w:r>
+              <w:rPr>
+                <w:rFonts w:ascii="Consolas" w:eastAsiaTheme="minorHAnsi" w:hAnsi="Consolas" w:cs="Consolas"/>
+                <w:color w:val="auto"/>
+                <w:sz w:val="19"/>
+                <w:szCs w:val="19"/>
+                <w:lang w:val="en-AU"/>
+              </w:rPr>
+              <w:t>,</w:t>
+            </w:r>
+            <w:proofErr w:type="spellStart"/>
+            <w:r>
+              <w:rPr>
+                <w:rFonts w:ascii="Consolas" w:eastAsiaTheme="minorHAnsi" w:hAnsi="Consolas" w:cs="Consolas"/>
+                <w:color w:val="auto"/>
+                <w:sz w:val="19"/>
+                <w:szCs w:val="19"/>
+                <w:lang w:val="en-AU"/>
+              </w:rPr>
+              <w:t>Fields!classification_code.Value</w:t>
+            </w:r>
+            <w:proofErr w:type="spellEnd"/>
+            <w:r>
+              <w:rPr>
+                <w:rFonts w:ascii="Consolas" w:eastAsiaTheme="minorHAnsi" w:hAnsi="Consolas" w:cs="Consolas"/>
+                <w:color w:val="auto"/>
+                <w:sz w:val="19"/>
+                <w:szCs w:val="19"/>
+                <w:lang w:val="en-AU"/>
+              </w:rPr>
+              <w:t>))),9)</w:t>
+            </w:r>
+          </w:p>
+          <w:p>
+            <w:pPr>
+              <w:rPr>
+                <w:color w:val="auto"/>
+              </w:rPr>
+            </w:pPr>
+          </w:p>
+        </w:tc>
+      </w:tr>
+      <w:tr>
+        <w:tc>
+          <w:tcPr>
+            <w:tcW w:w="478" w:type="dxa"/>
+          </w:tcPr>
+          <w:p>
+            <w:r>
+              <w:t>7</w:t>
+            </w:r>
+          </w:p>
+        </w:tc>
+        <w:tc>
+          <w:tcPr>
+            <w:tcW w:w="1052" w:type="dxa"/>
+          </w:tcPr>
+          <w:p>
+            <w:r>
+              <w:t xml:space="preserve">Classification </w:t>
+            </w:r>
+            <w:proofErr w:type="spellStart"/>
+            <w:r>
+              <w:t>desc</w:t>
+            </w:r>
+            <w:proofErr w:type="spellEnd"/>
+          </w:p>
+        </w:tc>
+        <w:tc>
+          <w:tcPr>
+            <w:tcW w:w="1768" w:type="dxa"/>
+          </w:tcPr>
+          <w:p>
+            <w:r>
+              <w:rPr>
+                <w:rFonts w:ascii="Courier New" w:hAnsi="Courier New" w:cs="Courier New"/>
+                <w:noProof/>
+                <w:szCs w:val="20"/>
+              </w:rPr>
+              <w:t>EMPLOYEE_EXPORT_V</w:t>
+            </w:r>
+          </w:p>
+        </w:tc>
+        <w:tc>
+          <w:tcPr>
+            <w:tcW w:w="1939" w:type="dxa"/>
+          </w:tcPr>
+          <w:p>
+            <w:pPr>
+              <w:keepLines w:val="0"/>
+              <w:autoSpaceDE w:val="0"/>
+              <w:autoSpaceDN w:val="0"/>
+              <w:adjustRightInd w:val="0"/>
+              <w:spacing w:before="0" w:after="0"/>
+              <w:rPr>
+                <w:rFonts w:ascii="Consolas" w:eastAsiaTheme="minorHAnsi" w:hAnsi="Consolas" w:cs="Consolas"/>
+                <w:color w:val="FF0000"/>
+                <w:sz w:val="19"/>
+                <w:szCs w:val="19"/>
+                <w:lang w:val="en-AU"/>
+              </w:rPr>
+            </w:pPr>
+            <w:r>
+              <w:rPr>
+                <w:rFonts w:ascii="Consolas" w:eastAsiaTheme="minorHAnsi" w:hAnsi="Consolas" w:cs="Consolas"/>
+                <w:color w:val="FF0000"/>
+                <w:sz w:val="19"/>
+                <w:szCs w:val="19"/>
+                <w:lang w:val="en-AU"/>
+              </w:rPr>
+              <w:t>Description</w:t>
+            </w:r>
+          </w:p>
+          <w:p/>
+        </w:tc>
+        <w:tc>
+          <w:tcPr>
+            <w:tcW w:w="4108" w:type="dxa"/>
+          </w:tcPr>
+          <w:p>
+            <w:pPr>
+              <w:keepLines w:val="0"/>
+              <w:autoSpaceDE w:val="0"/>
+              <w:autoSpaceDN w:val="0"/>
+              <w:adjustRightInd w:val="0"/>
+              <w:spacing w:before="0" w:after="0"/>
+              <w:rPr>
+                <w:rFonts w:ascii="Consolas" w:eastAsiaTheme="minorHAnsi" w:hAnsi="Consolas" w:cs="Consolas"/>
+                <w:color w:val="auto"/>
+                <w:sz w:val="19"/>
+                <w:szCs w:val="19"/>
+                <w:lang w:val="en-AU"/>
+              </w:rPr>
+            </w:pPr>
+            <w:r>
+              <w:rPr>
+                <w:rFonts w:ascii="Consolas" w:eastAsiaTheme="minorHAnsi" w:hAnsi="Consolas" w:cs="Consolas"/>
+                <w:color w:val="auto"/>
+                <w:sz w:val="19"/>
+                <w:szCs w:val="19"/>
+                <w:lang w:val="en-AU"/>
+              </w:rPr>
+              <w:t>=Left((</w:t>
+            </w:r>
+            <w:proofErr w:type="spellStart"/>
+            <w:r>
+              <w:rPr>
+                <w:rFonts w:ascii="Consolas" w:eastAsiaTheme="minorHAnsi" w:hAnsi="Consolas" w:cs="Consolas"/>
+                <w:color w:val="auto"/>
+                <w:sz w:val="19"/>
+                <w:szCs w:val="19"/>
+                <w:lang w:val="en-AU"/>
+              </w:rPr>
+              <w:t>RTrim</w:t>
+            </w:r>
+            <w:proofErr w:type="spellEnd"/>
+            <w:r>
+              <w:rPr>
+                <w:rFonts w:ascii="Consolas" w:eastAsiaTheme="minorHAnsi" w:hAnsi="Consolas" w:cs="Consolas"/>
+                <w:color w:val="auto"/>
+                <w:sz w:val="19"/>
+                <w:szCs w:val="19"/>
+                <w:lang w:val="en-AU"/>
+              </w:rPr>
+              <w:t>(</w:t>
+            </w:r>
+            <w:proofErr w:type="spellStart"/>
+            <w:r>
+              <w:rPr>
+                <w:rFonts w:ascii="Consolas" w:eastAsiaTheme="minorHAnsi" w:hAnsi="Consolas" w:cs="Consolas"/>
+                <w:color w:val="auto"/>
+                <w:sz w:val="19"/>
+                <w:szCs w:val="19"/>
+                <w:lang w:val="en-AU"/>
+              </w:rPr>
+              <w:t>iif</w:t>
+            </w:r>
+            <w:proofErr w:type="spellEnd"/>
+            <w:r>
+              <w:rPr>
+                <w:rFonts w:ascii="Consolas" w:eastAsiaTheme="minorHAnsi" w:hAnsi="Consolas" w:cs="Consolas"/>
+                <w:color w:val="auto"/>
+                <w:sz w:val="19"/>
+                <w:szCs w:val="19"/>
+                <w:lang w:val="en-AU"/>
+              </w:rPr>
+              <w:t>(</w:t>
+            </w:r>
+            <w:proofErr w:type="spellStart"/>
+            <w:r>
+              <w:rPr>
+                <w:rFonts w:ascii="Consolas" w:eastAsiaTheme="minorHAnsi" w:hAnsi="Consolas" w:cs="Consolas"/>
+                <w:color w:val="auto"/>
+                <w:sz w:val="19"/>
+                <w:szCs w:val="19"/>
+                <w:lang w:val="en-AU"/>
+              </w:rPr>
+              <w:t>Fields!classification_desc.Value</w:t>
+            </w:r>
+            <w:proofErr w:type="spellEnd"/>
+            <w:r>
+              <w:rPr>
+                <w:rFonts w:ascii="Consolas" w:eastAsiaTheme="minorHAnsi" w:hAnsi="Consolas" w:cs="Consolas"/>
+                <w:color w:val="auto"/>
+                <w:sz w:val="19"/>
+                <w:szCs w:val="19"/>
+                <w:lang w:val="en-AU"/>
+              </w:rPr>
+              <w:t xml:space="preserve"> </w:t>
+            </w:r>
+            <w:r>
+              <w:rPr>
+                <w:rFonts w:ascii="Consolas" w:eastAsiaTheme="minorHAnsi" w:hAnsi="Consolas" w:cs="Consolas"/>
+                <w:color w:val="0000FF"/>
+                <w:sz w:val="19"/>
+                <w:szCs w:val="19"/>
+                <w:lang w:val="en-AU"/>
+              </w:rPr>
+              <w:t>Is</w:t>
+            </w:r>
+            <w:r>
+              <w:rPr>
+                <w:rFonts w:ascii="Consolas" w:eastAsiaTheme="minorHAnsi" w:hAnsi="Consolas" w:cs="Consolas"/>
+                <w:color w:val="auto"/>
+                <w:sz w:val="19"/>
+                <w:szCs w:val="19"/>
+                <w:lang w:val="en-AU"/>
+              </w:rPr>
+              <w:t xml:space="preserve"> </w:t>
+            </w:r>
+            <w:r>
+              <w:rPr>
+                <w:rFonts w:ascii="Consolas" w:eastAsiaTheme="minorHAnsi" w:hAnsi="Consolas" w:cs="Consolas"/>
+                <w:color w:val="0000FF"/>
+                <w:sz w:val="19"/>
+                <w:szCs w:val="19"/>
+                <w:lang w:val="en-AU"/>
+              </w:rPr>
+              <w:t>Nothing</w:t>
+            </w:r>
+            <w:r>
+              <w:rPr>
+                <w:rFonts w:ascii="Consolas" w:eastAsiaTheme="minorHAnsi" w:hAnsi="Consolas" w:cs="Consolas"/>
+                <w:color w:val="auto"/>
+                <w:sz w:val="19"/>
+                <w:szCs w:val="19"/>
+                <w:lang w:val="en-AU"/>
+              </w:rPr>
+              <w:t xml:space="preserve"> ,</w:t>
+            </w:r>
+            <w:r>
+              <w:rPr>
+                <w:rFonts w:ascii="Consolas" w:eastAsiaTheme="minorHAnsi" w:hAnsi="Consolas" w:cs="Consolas"/>
+                <w:color w:val="A31515"/>
+                <w:sz w:val="19"/>
+                <w:szCs w:val="19"/>
+                <w:lang w:val="en-AU"/>
+              </w:rPr>
+              <w:t>""</w:t>
+            </w:r>
+            <w:r>
+              <w:rPr>
+                <w:rFonts w:ascii="Consolas" w:eastAsiaTheme="minorHAnsi" w:hAnsi="Consolas" w:cs="Consolas"/>
+                <w:color w:val="auto"/>
+                <w:sz w:val="19"/>
+                <w:szCs w:val="19"/>
+                <w:lang w:val="en-AU"/>
+              </w:rPr>
+              <w:t>,</w:t>
+            </w:r>
+            <w:proofErr w:type="spellStart"/>
+            <w:r>
+              <w:rPr>
+                <w:rFonts w:ascii="Consolas" w:eastAsiaTheme="minorHAnsi" w:hAnsi="Consolas" w:cs="Consolas"/>
+                <w:color w:val="auto"/>
+                <w:sz w:val="19"/>
+                <w:szCs w:val="19"/>
+                <w:lang w:val="en-AU"/>
+              </w:rPr>
+              <w:t>Fields!classification_desc.Value</w:t>
+            </w:r>
+            <w:proofErr w:type="spellEnd"/>
+            <w:r>
+              <w:rPr>
+                <w:rFonts w:ascii="Consolas" w:eastAsiaTheme="minorHAnsi" w:hAnsi="Consolas" w:cs="Consolas"/>
+                <w:color w:val="auto"/>
+                <w:sz w:val="19"/>
+                <w:szCs w:val="19"/>
+                <w:lang w:val="en-AU"/>
+              </w:rPr>
+              <w:t>))</w:t>
+            </w:r>
+            <w:r>
+              <w:rPr>
+                <w:rFonts w:ascii="Consolas" w:eastAsiaTheme="minorHAnsi" w:hAnsi="Consolas" w:cs="Consolas"/>
+                <w:color w:val="auto"/>
+                <w:sz w:val="19"/>
+                <w:szCs w:val="19"/>
+                <w:lang w:val="en-AU"/>
+              </w:rPr>
+              <w:lastRenderedPageBreak/>
+              <w:t>),60)</w:t>
+            </w:r>
+          </w:p>
+          <w:p/>
+        </w:tc>
+      </w:tr>
+    </w:tbl>
+    <w:p>
+      <w:bookmarkStart w:id="28" w:name="_GoBack"/>
       <w:bookmarkEnd w:id="28"/>
     </w:p>
-    <w:p/>
     <w:p/>
     <w:p>
       <w:pPr>
@@ -12843,7 +14610,15 @@
           </w:tcPr>
           <w:p>
             <w:r>
-              <w:t xml:space="preserve">The record key is hard coded to the RosterOn import key </w:t>
+              <w:t xml:space="preserve">The record key is hard coded to the </w:t>
+            </w:r>
+            <w:proofErr w:type="spellStart"/>
+            <w:r>
+              <w:t>RosterOn</w:t>
+            </w:r>
+            <w:proofErr w:type="spellEnd"/>
+            <w:r>
+              <w:t xml:space="preserve"> import key </w:t>
             </w:r>
             <w:proofErr w:type="spellStart"/>
             <w:r>
@@ -13292,7 +15067,6 @@
           </w:tcPr>
           <w:p>
             <w:r>
-              <w:lastRenderedPageBreak/>
               <w:t>6</w:t>
             </w:r>
           </w:p>
@@ -13369,7 +15143,15 @@
             </w:r>
             <w:proofErr w:type="spellEnd"/>
             <w:r>
-              <w:t xml:space="preserve"> table in RosterOn DB on </w:t>
+              <w:t xml:space="preserve"> table in </w:t>
+            </w:r>
+            <w:proofErr w:type="spellStart"/>
+            <w:r>
+              <w:t>RosterOn</w:t>
+            </w:r>
+            <w:proofErr w:type="spellEnd"/>
+            <w:r>
+              <w:t xml:space="preserve"> DB on </w:t>
             </w:r>
             <w:proofErr w:type="spellStart"/>
             <w:r>
@@ -13552,7 +15334,14 @@
               <w:rPr>
                 <w:color w:val="auto"/>
               </w:rPr>
-              <w:t>and is mostly ignored.</w:t>
+              <w:t xml:space="preserve">and is mostly </w:t>
+            </w:r>
+            <w:r>
+              <w:rPr>
+                <w:color w:val="auto"/>
+              </w:rPr>
+              <w:lastRenderedPageBreak/>
+              <w:t>ignored.</w:t>
             </w:r>
           </w:p>
         </w:tc>
@@ -13564,6 +15353,7 @@
           </w:tcPr>
           <w:p>
             <w:r>
+              <w:lastRenderedPageBreak/>
               <w:t>9</w:t>
             </w:r>
           </w:p>
@@ -18913,6 +20703,27 @@
 </file>
 
 <file path=customXml/item1.xml><?xml version="1.0" encoding="utf-8"?>
+<?mso-contentType ?>
+<FormTemplates xmlns="http://schemas.microsoft.com/sharepoint/v3/contenttype/forms">
+  <Display>DocumentLibraryForm</Display>
+  <Edit>DocumentLibraryForm</Edit>
+  <New>DocumentLibraryForm</New>
+</FormTemplates>
+</file>
+
+<file path=customXml/item2.xml><?xml version="1.0" encoding="utf-8"?>
+<p:properties xmlns:p="http://schemas.microsoft.com/office/2006/metadata/properties" xmlns:xsi="http://www.w3.org/2001/XMLSchema-instance" xmlns:pc="http://schemas.microsoft.com/office/infopath/2007/PartnerControls">
+  <documentManagement>
+    <_dlc_DocId xmlns="f6cd3fa9-69ae-4591-a72d-dc2163db6e20">YQAZJJJEJ4SJ-166-3385</_dlc_DocId>
+    <_dlc_DocIdUrl xmlns="f6cd3fa9-69ae-4591-a72d-dc2163db6e20">
+      <Url>http://matrix/ss/marketing/_layouts/DocIdRedir.aspx?ID=YQAZJJJEJ4SJ-166-3385</Url>
+      <Description>YQAZJJJEJ4SJ-166-3385</Description>
+    </_dlc_DocIdUrl>
+  </documentManagement>
+</p:properties>
+</file>
+
+<file path=customXml/item3.xml><?xml version="1.0" encoding="utf-8"?>
 <ct:contentTypeSchema xmlns:ct="http://schemas.microsoft.com/office/2006/metadata/contentType" xmlns:ma="http://schemas.microsoft.com/office/2006/metadata/properties/metaAttributes" ct:_="" ma:_="" ma:contentTypeName="Document" ma:contentTypeID="0x010100CBEC33541189694489655E70680FEAE9" ma:contentTypeVersion="0" ma:contentTypeDescription="Create a new document." ma:contentTypeScope="" ma:versionID="16f70f757767f37d50d723c7e3c57cf4">
   <xsd:schema xmlns:xsd="http://www.w3.org/2001/XMLSchema" xmlns:xs="http://www.w3.org/2001/XMLSchema" xmlns:p="http://schemas.microsoft.com/office/2006/metadata/properties" xmlns:ns2="f6cd3fa9-69ae-4591-a72d-dc2163db6e20" targetNamespace="http://schemas.microsoft.com/office/2006/metadata/properties" ma:root="true" ma:fieldsID="78bd71385082c88c85253f2d16c7eaf4" ns2:_="">
     <xsd:import namespace="f6cd3fa9-69ae-4591-a72d-dc2163db6e20"/>
@@ -19057,27 +20868,6 @@
 </ct:contentTypeSchema>
 </file>
 
-<file path=customXml/item2.xml><?xml version="1.0" encoding="utf-8"?>
-<p:properties xmlns:p="http://schemas.microsoft.com/office/2006/metadata/properties" xmlns:xsi="http://www.w3.org/2001/XMLSchema-instance" xmlns:pc="http://schemas.microsoft.com/office/infopath/2007/PartnerControls">
-  <documentManagement>
-    <_dlc_DocId xmlns="f6cd3fa9-69ae-4591-a72d-dc2163db6e20">YQAZJJJEJ4SJ-166-3385</_dlc_DocId>
-    <_dlc_DocIdUrl xmlns="f6cd3fa9-69ae-4591-a72d-dc2163db6e20">
-      <Url>http://matrix/ss/marketing/_layouts/DocIdRedir.aspx?ID=YQAZJJJEJ4SJ-166-3385</Url>
-      <Description>YQAZJJJEJ4SJ-166-3385</Description>
-    </_dlc_DocIdUrl>
-  </documentManagement>
-</p:properties>
-</file>
-
-<file path=customXml/item3.xml><?xml version="1.0" encoding="utf-8"?>
-<?mso-contentType ?>
-<FormTemplates xmlns="http://schemas.microsoft.com/sharepoint/v3/contenttype/forms">
-  <Display>DocumentLibraryForm</Display>
-  <Edit>DocumentLibraryForm</Edit>
-  <New>DocumentLibraryForm</New>
-</FormTemplates>
-</file>
-
 <file path=customXml/item4.xml><?xml version="1.0" encoding="utf-8"?>
 <?mso-contentType ?>
 <spe:Receivers xmlns:spe="http://schemas.microsoft.com/sharepoint/events">
@@ -19129,6 +20919,24 @@
 </file>
 
 <file path=customXml/itemProps1.xml><?xml version="1.0" encoding="utf-8"?>
+<ds:datastoreItem xmlns:ds="http://schemas.openxmlformats.org/officeDocument/2006/customXml" ds:itemID="{9E207C11-67E9-4ECA-AC64-7C469DCB5813}">
+  <ds:schemaRefs>
+    <ds:schemaRef ds:uri="http://schemas.microsoft.com/sharepoint/v3/contenttype/forms"/>
+  </ds:schemaRefs>
+</ds:datastoreItem>
+</file>
+
+<file path=customXml/itemProps2.xml><?xml version="1.0" encoding="utf-8"?>
+<ds:datastoreItem xmlns:ds="http://schemas.openxmlformats.org/officeDocument/2006/customXml" ds:itemID="{C6FCB273-1B0F-4B4D-85AC-2258EBED6790}">
+  <ds:schemaRefs>
+    <ds:schemaRef ds:uri="http://schemas.microsoft.com/office/2006/metadata/properties"/>
+    <ds:schemaRef ds:uri="http://schemas.microsoft.com/office/infopath/2007/PartnerControls"/>
+    <ds:schemaRef ds:uri="f6cd3fa9-69ae-4591-a72d-dc2163db6e20"/>
+  </ds:schemaRefs>
+</ds:datastoreItem>
+</file>
+
+<file path=customXml/itemProps3.xml><?xml version="1.0" encoding="utf-8"?>
 <ds:datastoreItem xmlns:ds="http://schemas.openxmlformats.org/officeDocument/2006/customXml" ds:itemID="{D6A43472-5682-4FCE-B224-16CA3C83FBC3}">
   <ds:schemaRefs>
     <ds:schemaRef ds:uri="http://schemas.microsoft.com/office/2006/metadata/contentType"/>
@@ -19146,24 +20954,6 @@
 </ds:datastoreItem>
 </file>
 
-<file path=customXml/itemProps2.xml><?xml version="1.0" encoding="utf-8"?>
-<ds:datastoreItem xmlns:ds="http://schemas.openxmlformats.org/officeDocument/2006/customXml" ds:itemID="{C6FCB273-1B0F-4B4D-85AC-2258EBED6790}">
-  <ds:schemaRefs>
-    <ds:schemaRef ds:uri="http://schemas.microsoft.com/office/2006/metadata/properties"/>
-    <ds:schemaRef ds:uri="http://schemas.microsoft.com/office/infopath/2007/PartnerControls"/>
-    <ds:schemaRef ds:uri="f6cd3fa9-69ae-4591-a72d-dc2163db6e20"/>
-  </ds:schemaRefs>
-</ds:datastoreItem>
-</file>
-
-<file path=customXml/itemProps3.xml><?xml version="1.0" encoding="utf-8"?>
-<ds:datastoreItem xmlns:ds="http://schemas.openxmlformats.org/officeDocument/2006/customXml" ds:itemID="{9E207C11-67E9-4ECA-AC64-7C469DCB5813}">
-  <ds:schemaRefs>
-    <ds:schemaRef ds:uri="http://schemas.microsoft.com/sharepoint/v3/contenttype/forms"/>
-  </ds:schemaRefs>
-</ds:datastoreItem>
-</file>
-
 <file path=customXml/itemProps4.xml><?xml version="1.0" encoding="utf-8"?>
 <ds:datastoreItem xmlns:ds="http://schemas.openxmlformats.org/officeDocument/2006/customXml" ds:itemID="{45E0CC4E-9DCB-48B0-9066-D1265A61B0B4}">
   <ds:schemaRefs>
@@ -19173,7 +20963,7 @@
 </file>
 
 <file path=customXml/itemProps5.xml><?xml version="1.0" encoding="utf-8"?>
-<ds:datastoreItem xmlns:ds="http://schemas.openxmlformats.org/officeDocument/2006/customXml" ds:itemID="{BBC9B673-B0C3-47F8-B92F-DD2F0B1733A5}">
+<ds:datastoreItem xmlns:ds="http://schemas.openxmlformats.org/officeDocument/2006/customXml" ds:itemID="{A40C5F4F-A27B-4256-A932-05D2F125371B}">
   <ds:schemaRefs>
     <ds:schemaRef ds:uri="http://schemas.openxmlformats.org/officeDocument/2006/bibliography"/>
   </ds:schemaRefs>

</xml_diff>

<commit_message>
Updated reports and documentation
Updated queries in Award Classification Range to remove tabs and blank
spaces. Hid the headers for the PUT reports and updated the HR3
documentation to include the new check_date_format function.
</commit_message>
<xml_diff>
--- a/HR3/HR3.docx
+++ b/HR3/HR3.docx
@@ -298,7 +298,7 @@
         </w:rPr>
         <w:fldChar w:fldCharType="separate"/>
       </w:r>
-      <w:hyperlink w:anchor="_Toc439859222" w:history="1">
+      <w:hyperlink w:anchor="_Toc440265320" w:history="1">
         <w:r>
           <w:rPr>
             <w:rStyle w:val="Hyperlink"/>
@@ -321,7 +321,7 @@
           <w:rPr>
             <w:webHidden/>
           </w:rPr>
-          <w:instrText xml:space="preserve"> PAGEREF _Toc439859222 \h </w:instrText>
+          <w:instrText xml:space="preserve"> PAGEREF _Toc440265320 \h </w:instrText>
         </w:r>
         <w:r>
           <w:rPr>
@@ -364,7 +364,7 @@
           <w:lang w:val="en-AU" w:eastAsia="en-AU"/>
         </w:rPr>
       </w:pPr>
-      <w:hyperlink w:anchor="_Toc439859223" w:history="1">
+      <w:hyperlink w:anchor="_Toc440265321" w:history="1">
         <w:r>
           <w:rPr>
             <w:rStyle w:val="Hyperlink"/>
@@ -410,7 +410,7 @@
             <w:noProof/>
             <w:webHidden/>
           </w:rPr>
-          <w:instrText xml:space="preserve"> PAGEREF _Toc439859223 \h </w:instrText>
+          <w:instrText xml:space="preserve"> PAGEREF _Toc440265321 \h </w:instrText>
         </w:r>
         <w:r>
           <w:rPr>
@@ -457,7 +457,7 @@
           <w:lang w:val="en-AU" w:eastAsia="en-AU"/>
         </w:rPr>
       </w:pPr>
-      <w:hyperlink w:anchor="_Toc439859224" w:history="1">
+      <w:hyperlink w:anchor="_Toc440265322" w:history="1">
         <w:r>
           <w:rPr>
             <w:rStyle w:val="Hyperlink"/>
@@ -503,7 +503,7 @@
             <w:noProof/>
             <w:webHidden/>
           </w:rPr>
-          <w:instrText xml:space="preserve"> PAGEREF _Toc439859224 \h </w:instrText>
+          <w:instrText xml:space="preserve"> PAGEREF _Toc440265322 \h </w:instrText>
         </w:r>
         <w:r>
           <w:rPr>
@@ -550,7 +550,7 @@
           <w:lang w:val="en-AU" w:eastAsia="en-AU"/>
         </w:rPr>
       </w:pPr>
-      <w:hyperlink w:anchor="_Toc439859225" w:history="1">
+      <w:hyperlink w:anchor="_Toc440265323" w:history="1">
         <w:r>
           <w:rPr>
             <w:rStyle w:val="Hyperlink"/>
@@ -596,7 +596,7 @@
             <w:noProof/>
             <w:webHidden/>
           </w:rPr>
-          <w:instrText xml:space="preserve"> PAGEREF _Toc439859225 \h </w:instrText>
+          <w:instrText xml:space="preserve"> PAGEREF _Toc440265323 \h </w:instrText>
         </w:r>
         <w:r>
           <w:rPr>
@@ -641,7 +641,7 @@
           <w:lang w:val="en-AU" w:eastAsia="en-AU"/>
         </w:rPr>
       </w:pPr>
-      <w:hyperlink w:anchor="_Toc439859226" w:history="1">
+      <w:hyperlink w:anchor="_Toc440265324" w:history="1">
         <w:r>
           <w:rPr>
             <w:rStyle w:val="Hyperlink"/>
@@ -664,7 +664,7 @@
           <w:rPr>
             <w:webHidden/>
           </w:rPr>
-          <w:instrText xml:space="preserve"> PAGEREF _Toc439859226 \h </w:instrText>
+          <w:instrText xml:space="preserve"> PAGEREF _Toc440265324 \h </w:instrText>
         </w:r>
         <w:r>
           <w:rPr>
@@ -707,7 +707,7 @@
           <w:lang w:val="en-AU" w:eastAsia="en-AU"/>
         </w:rPr>
       </w:pPr>
-      <w:hyperlink w:anchor="_Toc439859227" w:history="1">
+      <w:hyperlink w:anchor="_Toc440265325" w:history="1">
         <w:r>
           <w:rPr>
             <w:rStyle w:val="Hyperlink"/>
@@ -732,7 +732,21 @@
             <w:rStyle w:val="Hyperlink"/>
             <w:noProof/>
           </w:rPr>
-          <w:t>Employee Master - Priority</w:t>
+          <w:t>Employee Mast</w:t>
+        </w:r>
+        <w:r>
+          <w:rPr>
+            <w:rStyle w:val="Hyperlink"/>
+            <w:noProof/>
+          </w:rPr>
+          <w:t>e</w:t>
+        </w:r>
+        <w:r>
+          <w:rPr>
+            <w:rStyle w:val="Hyperlink"/>
+            <w:noProof/>
+          </w:rPr>
+          <w:t>r - Priority</w:t>
         </w:r>
         <w:r>
           <w:rPr>
@@ -753,7 +767,7 @@
             <w:noProof/>
             <w:webHidden/>
           </w:rPr>
-          <w:instrText xml:space="preserve"> PAGEREF _Toc439859227 \h </w:instrText>
+          <w:instrText xml:space="preserve"> PAGEREF _Toc440265325 \h </w:instrText>
         </w:r>
         <w:r>
           <w:rPr>
@@ -800,7 +814,7 @@
           <w:lang w:val="en-AU" w:eastAsia="en-AU"/>
         </w:rPr>
       </w:pPr>
-      <w:hyperlink w:anchor="_Toc439859228" w:history="1">
+      <w:hyperlink w:anchor="_Toc440265326" w:history="1">
         <w:r>
           <w:rPr>
             <w:rStyle w:val="Hyperlink"/>
@@ -825,7 +839,7 @@
             <w:rStyle w:val="Hyperlink"/>
             <w:noProof/>
           </w:rPr>
-          <w:t>Employee Maintenance</w:t>
+          <w:t>Template Header - Priority</w:t>
         </w:r>
         <w:r>
           <w:rPr>
@@ -846,7 +860,7 @@
             <w:noProof/>
             <w:webHidden/>
           </w:rPr>
-          <w:instrText xml:space="preserve"> PAGEREF _Toc439859228 \h </w:instrText>
+          <w:instrText xml:space="preserve"> PAGEREF _Toc440265326 \h </w:instrText>
         </w:r>
         <w:r>
           <w:rPr>
@@ -893,7 +907,7 @@
           <w:lang w:val="en-AU" w:eastAsia="en-AU"/>
         </w:rPr>
       </w:pPr>
-      <w:hyperlink w:anchor="_Toc439859229" w:history="1">
+      <w:hyperlink w:anchor="_Toc440265327" w:history="1">
         <w:r>
           <w:rPr>
             <w:rStyle w:val="Hyperlink"/>
@@ -918,7 +932,7 @@
             <w:rStyle w:val="Hyperlink"/>
             <w:noProof/>
           </w:rPr>
-          <w:t>Employee Address</w:t>
+          <w:t>Employee Date Range - Priority</w:t>
         </w:r>
         <w:r>
           <w:rPr>
@@ -939,7 +953,7 @@
             <w:noProof/>
             <w:webHidden/>
           </w:rPr>
-          <w:instrText xml:space="preserve"> PAGEREF _Toc439859229 \h </w:instrText>
+          <w:instrText xml:space="preserve"> PAGEREF _Toc440265327 \h </w:instrText>
         </w:r>
         <w:r>
           <w:rPr>
@@ -986,7 +1000,7 @@
           <w:lang w:val="en-AU" w:eastAsia="en-AU"/>
         </w:rPr>
       </w:pPr>
-      <w:hyperlink w:anchor="_Toc439859230" w:history="1">
+      <w:hyperlink w:anchor="_Toc440265328" w:history="1">
         <w:r>
           <w:rPr>
             <w:rStyle w:val="Hyperlink"/>
@@ -1011,7 +1025,7 @@
             <w:rStyle w:val="Hyperlink"/>
             <w:noProof/>
           </w:rPr>
-          <w:t>Employee Leave Balance</w:t>
+          <w:t>Employment Type Attributes - Priority</w:t>
         </w:r>
         <w:r>
           <w:rPr>
@@ -1032,7 +1046,7 @@
             <w:noProof/>
             <w:webHidden/>
           </w:rPr>
-          <w:instrText xml:space="preserve"> PAGEREF _Toc439859230 \h </w:instrText>
+          <w:instrText xml:space="preserve"> PAGEREF _Toc440265328 \h </w:instrText>
         </w:r>
         <w:r>
           <w:rPr>
@@ -1079,7 +1093,7 @@
           <w:lang w:val="en-AU" w:eastAsia="en-AU"/>
         </w:rPr>
       </w:pPr>
-      <w:hyperlink w:anchor="_Toc439859231" w:history="1">
+      <w:hyperlink w:anchor="_Toc440265329" w:history="1">
         <w:r>
           <w:rPr>
             <w:rStyle w:val="Hyperlink"/>
@@ -1104,7 +1118,7 @@
             <w:rStyle w:val="Hyperlink"/>
             <w:noProof/>
           </w:rPr>
-          <w:t>Employee Attribute</w:t>
+          <w:t>Employee Maintenance</w:t>
         </w:r>
         <w:r>
           <w:rPr>
@@ -1125,7 +1139,193 @@
             <w:noProof/>
             <w:webHidden/>
           </w:rPr>
-          <w:instrText xml:space="preserve"> PAGEREF _Toc439859231 \h </w:instrText>
+          <w:instrText xml:space="preserve"> PAGEREF _Toc440265329 \h </w:instrText>
+        </w:r>
+        <w:r>
+          <w:rPr>
+            <w:noProof/>
+            <w:webHidden/>
+          </w:rPr>
+        </w:r>
+        <w:r>
+          <w:rPr>
+            <w:noProof/>
+            <w:webHidden/>
+          </w:rPr>
+          <w:fldChar w:fldCharType="separate"/>
+        </w:r>
+        <w:r>
+          <w:rPr>
+            <w:noProof/>
+            <w:webHidden/>
+          </w:rPr>
+          <w:t>3</w:t>
+        </w:r>
+        <w:r>
+          <w:rPr>
+            <w:noProof/>
+            <w:webHidden/>
+          </w:rPr>
+          <w:fldChar w:fldCharType="end"/>
+        </w:r>
+      </w:hyperlink>
+    </w:p>
+    <w:p>
+      <w:pPr>
+        <w:pStyle w:val="TOC2"/>
+        <w:tabs>
+          <w:tab w:val="left" w:pos="1134"/>
+        </w:tabs>
+        <w:rPr>
+          <w:rFonts w:eastAsiaTheme="minorEastAsia" w:cstheme="minorBidi"/>
+          <w:b w:val="0"/>
+          <w:noProof/>
+          <w:color w:val="auto"/>
+          <w:sz w:val="22"/>
+          <w:szCs w:val="22"/>
+          <w:lang w:val="en-AU" w:eastAsia="en-AU"/>
+        </w:rPr>
+      </w:pPr>
+      <w:hyperlink w:anchor="_Toc440265330" w:history="1">
+        <w:r>
+          <w:rPr>
+            <w:rStyle w:val="Hyperlink"/>
+            <w:noProof/>
+          </w:rPr>
+          <w:t>1.9</w:t>
+        </w:r>
+        <w:r>
+          <w:rPr>
+            <w:rFonts w:eastAsiaTheme="minorEastAsia" w:cstheme="minorBidi"/>
+            <w:b w:val="0"/>
+            <w:noProof/>
+            <w:color w:val="auto"/>
+            <w:sz w:val="22"/>
+            <w:szCs w:val="22"/>
+            <w:lang w:val="en-AU" w:eastAsia="en-AU"/>
+          </w:rPr>
+          <w:tab/>
+        </w:r>
+        <w:r>
+          <w:rPr>
+            <w:rStyle w:val="Hyperlink"/>
+            <w:noProof/>
+          </w:rPr>
+          <w:t>Employee Address</w:t>
+        </w:r>
+        <w:r>
+          <w:rPr>
+            <w:noProof/>
+            <w:webHidden/>
+          </w:rPr>
+          <w:tab/>
+        </w:r>
+        <w:r>
+          <w:rPr>
+            <w:noProof/>
+            <w:webHidden/>
+          </w:rPr>
+          <w:fldChar w:fldCharType="begin"/>
+        </w:r>
+        <w:r>
+          <w:rPr>
+            <w:noProof/>
+            <w:webHidden/>
+          </w:rPr>
+          <w:instrText xml:space="preserve"> PAGEREF _Toc440265330 \h </w:instrText>
+        </w:r>
+        <w:r>
+          <w:rPr>
+            <w:noProof/>
+            <w:webHidden/>
+          </w:rPr>
+        </w:r>
+        <w:r>
+          <w:rPr>
+            <w:noProof/>
+            <w:webHidden/>
+          </w:rPr>
+          <w:fldChar w:fldCharType="separate"/>
+        </w:r>
+        <w:r>
+          <w:rPr>
+            <w:noProof/>
+            <w:webHidden/>
+          </w:rPr>
+          <w:t>4</w:t>
+        </w:r>
+        <w:r>
+          <w:rPr>
+            <w:noProof/>
+            <w:webHidden/>
+          </w:rPr>
+          <w:fldChar w:fldCharType="end"/>
+        </w:r>
+      </w:hyperlink>
+    </w:p>
+    <w:p>
+      <w:pPr>
+        <w:pStyle w:val="TOC2"/>
+        <w:tabs>
+          <w:tab w:val="left" w:pos="1134"/>
+        </w:tabs>
+        <w:rPr>
+          <w:rFonts w:eastAsiaTheme="minorEastAsia" w:cstheme="minorBidi"/>
+          <w:b w:val="0"/>
+          <w:noProof/>
+          <w:color w:val="auto"/>
+          <w:sz w:val="22"/>
+          <w:szCs w:val="22"/>
+          <w:lang w:val="en-AU" w:eastAsia="en-AU"/>
+        </w:rPr>
+      </w:pPr>
+      <w:hyperlink w:anchor="_Toc440265331" w:history="1">
+        <w:r>
+          <w:rPr>
+            <w:rStyle w:val="Hyperlink"/>
+            <w:noProof/>
+          </w:rPr>
+          <w:t>1.10</w:t>
+        </w:r>
+        <w:r>
+          <w:rPr>
+            <w:rFonts w:eastAsiaTheme="minorEastAsia" w:cstheme="minorBidi"/>
+            <w:b w:val="0"/>
+            <w:noProof/>
+            <w:color w:val="auto"/>
+            <w:sz w:val="22"/>
+            <w:szCs w:val="22"/>
+            <w:lang w:val="en-AU" w:eastAsia="en-AU"/>
+          </w:rPr>
+          <w:tab/>
+        </w:r>
+        <w:r>
+          <w:rPr>
+            <w:rStyle w:val="Hyperlink"/>
+            <w:noProof/>
+          </w:rPr>
+          <w:t>Employee Leave Balance</w:t>
+        </w:r>
+        <w:r>
+          <w:rPr>
+            <w:noProof/>
+            <w:webHidden/>
+          </w:rPr>
+          <w:tab/>
+        </w:r>
+        <w:r>
+          <w:rPr>
+            <w:noProof/>
+            <w:webHidden/>
+          </w:rPr>
+          <w:fldChar w:fldCharType="begin"/>
+        </w:r>
+        <w:r>
+          <w:rPr>
+            <w:noProof/>
+            <w:webHidden/>
+          </w:rPr>
+          <w:instrText xml:space="preserve"> PAGEREF _Toc440265331 \h </w:instrText>
         </w:r>
         <w:r>
           <w:rPr>
@@ -1172,13 +1372,106 @@
           <w:lang w:val="en-AU" w:eastAsia="en-AU"/>
         </w:rPr>
       </w:pPr>
-      <w:hyperlink w:anchor="_Toc439859232" w:history="1">
+      <w:hyperlink w:anchor="_Toc440265332" w:history="1">
         <w:r>
           <w:rPr>
             <w:rStyle w:val="Hyperlink"/>
             <w:noProof/>
           </w:rPr>
-          <w:t>1.9</w:t>
+          <w:t>1.11</w:t>
+        </w:r>
+        <w:r>
+          <w:rPr>
+            <w:rFonts w:eastAsiaTheme="minorEastAsia" w:cstheme="minorBidi"/>
+            <w:b w:val="0"/>
+            <w:noProof/>
+            <w:color w:val="auto"/>
+            <w:sz w:val="22"/>
+            <w:szCs w:val="22"/>
+            <w:lang w:val="en-AU" w:eastAsia="en-AU"/>
+          </w:rPr>
+          <w:tab/>
+        </w:r>
+        <w:r>
+          <w:rPr>
+            <w:rStyle w:val="Hyperlink"/>
+            <w:noProof/>
+          </w:rPr>
+          <w:t>Employee Attribute</w:t>
+        </w:r>
+        <w:r>
+          <w:rPr>
+            <w:noProof/>
+            <w:webHidden/>
+          </w:rPr>
+          <w:tab/>
+        </w:r>
+        <w:r>
+          <w:rPr>
+            <w:noProof/>
+            <w:webHidden/>
+          </w:rPr>
+          <w:fldChar w:fldCharType="begin"/>
+        </w:r>
+        <w:r>
+          <w:rPr>
+            <w:noProof/>
+            <w:webHidden/>
+          </w:rPr>
+          <w:instrText xml:space="preserve"> PAGEREF _Toc440265332 \h </w:instrText>
+        </w:r>
+        <w:r>
+          <w:rPr>
+            <w:noProof/>
+            <w:webHidden/>
+          </w:rPr>
+        </w:r>
+        <w:r>
+          <w:rPr>
+            <w:noProof/>
+            <w:webHidden/>
+          </w:rPr>
+          <w:fldChar w:fldCharType="separate"/>
+        </w:r>
+        <w:r>
+          <w:rPr>
+            <w:noProof/>
+            <w:webHidden/>
+          </w:rPr>
+          <w:t>8</w:t>
+        </w:r>
+        <w:r>
+          <w:rPr>
+            <w:noProof/>
+            <w:webHidden/>
+          </w:rPr>
+          <w:fldChar w:fldCharType="end"/>
+        </w:r>
+      </w:hyperlink>
+    </w:p>
+    <w:p>
+      <w:pPr>
+        <w:pStyle w:val="TOC2"/>
+        <w:tabs>
+          <w:tab w:val="left" w:pos="1134"/>
+        </w:tabs>
+        <w:rPr>
+          <w:rFonts w:eastAsiaTheme="minorEastAsia" w:cstheme="minorBidi"/>
+          <w:b w:val="0"/>
+          <w:noProof/>
+          <w:color w:val="auto"/>
+          <w:sz w:val="22"/>
+          <w:szCs w:val="22"/>
+          <w:lang w:val="en-AU" w:eastAsia="en-AU"/>
+        </w:rPr>
+      </w:pPr>
+      <w:hyperlink w:anchor="_Toc440265333" w:history="1">
+        <w:r>
+          <w:rPr>
+            <w:rStyle w:val="Hyperlink"/>
+            <w:noProof/>
+          </w:rPr>
+          <w:t>1.12</w:t>
         </w:r>
         <w:r>
           <w:rPr>
@@ -1218,7 +1511,7 @@
             <w:noProof/>
             <w:webHidden/>
           </w:rPr>
-          <w:instrText xml:space="preserve"> PAGEREF _Toc439859232 \h </w:instrText>
+          <w:instrText xml:space="preserve"> PAGEREF _Toc440265333 \h </w:instrText>
         </w:r>
         <w:r>
           <w:rPr>
@@ -1238,7 +1531,7 @@
             <w:noProof/>
             <w:webHidden/>
           </w:rPr>
-          <w:t>5</w:t>
+          <w:t>8</w:t>
         </w:r>
         <w:r>
           <w:rPr>
@@ -1265,13 +1558,13 @@
           <w:lang w:val="en-AU" w:eastAsia="en-AU"/>
         </w:rPr>
       </w:pPr>
-      <w:hyperlink w:anchor="_Toc439859233" w:history="1">
+      <w:hyperlink w:anchor="_Toc440265334" w:history="1">
         <w:r>
           <w:rPr>
             <w:rStyle w:val="Hyperlink"/>
             <w:noProof/>
           </w:rPr>
-          <w:t>1.10</w:t>
+          <w:t>1.13</w:t>
         </w:r>
         <w:r>
           <w:rPr>
@@ -1311,7 +1604,7 @@
             <w:noProof/>
             <w:webHidden/>
           </w:rPr>
-          <w:instrText xml:space="preserve"> PAGEREF _Toc439859233 \h </w:instrText>
+          <w:instrText xml:space="preserve"> PAGEREF _Toc440265334 \h </w:instrText>
         </w:r>
         <w:r>
           <w:rPr>
@@ -1331,7 +1624,7 @@
             <w:noProof/>
             <w:webHidden/>
           </w:rPr>
-          <w:t>6</w:t>
+          <w:t>10</w:t>
         </w:r>
         <w:r>
           <w:rPr>
@@ -1358,13 +1651,13 @@
           <w:lang w:val="en-AU" w:eastAsia="en-AU"/>
         </w:rPr>
       </w:pPr>
-      <w:hyperlink w:anchor="_Toc439859234" w:history="1">
+      <w:hyperlink w:anchor="_Toc440265335" w:history="1">
         <w:r>
           <w:rPr>
             <w:rStyle w:val="Hyperlink"/>
             <w:noProof/>
           </w:rPr>
-          <w:t>1.11</w:t>
+          <w:t>1.14</w:t>
         </w:r>
         <w:r>
           <w:rPr>
@@ -1383,7 +1676,7 @@
             <w:rStyle w:val="Hyperlink"/>
             <w:noProof/>
           </w:rPr>
-          <w:t>Employee Leave Balance</w:t>
+          <w:t>Award Classification Range</w:t>
         </w:r>
         <w:r>
           <w:rPr>
@@ -1404,7 +1697,7 @@
             <w:noProof/>
             <w:webHidden/>
           </w:rPr>
-          <w:instrText xml:space="preserve"> PAGEREF _Toc439859234 \h </w:instrText>
+          <w:instrText xml:space="preserve"> PAGEREF _Toc440265335 \h </w:instrText>
         </w:r>
         <w:r>
           <w:rPr>
@@ -1424,7 +1717,7 @@
             <w:noProof/>
             <w:webHidden/>
           </w:rPr>
-          <w:t>6</w:t>
+          <w:t>11</w:t>
         </w:r>
         <w:r>
           <w:rPr>
@@ -1451,13 +1744,13 @@
           <w:lang w:val="en-AU" w:eastAsia="en-AU"/>
         </w:rPr>
       </w:pPr>
-      <w:hyperlink w:anchor="_Toc439859235" w:history="1">
+      <w:hyperlink w:anchor="_Toc440265336" w:history="1">
         <w:r>
           <w:rPr>
             <w:rStyle w:val="Hyperlink"/>
             <w:noProof/>
           </w:rPr>
-          <w:t>1.12</w:t>
+          <w:t>1.15</w:t>
         </w:r>
         <w:r>
           <w:rPr>
@@ -1476,7 +1769,7 @@
             <w:rStyle w:val="Hyperlink"/>
             <w:noProof/>
           </w:rPr>
-          <w:t>Employee Classification Range</w:t>
+          <w:t>Award Classification</w:t>
         </w:r>
         <w:r>
           <w:rPr>
@@ -1497,7 +1790,7 @@
             <w:noProof/>
             <w:webHidden/>
           </w:rPr>
-          <w:instrText xml:space="preserve"> PAGEREF _Toc439859235 \h </w:instrText>
+          <w:instrText xml:space="preserve"> PAGEREF _Toc440265336 \h </w:instrText>
         </w:r>
         <w:r>
           <w:rPr>
@@ -1517,7 +1810,7 @@
             <w:noProof/>
             <w:webHidden/>
           </w:rPr>
-          <w:t>6</w:t>
+          <w:t>12</w:t>
         </w:r>
         <w:r>
           <w:rPr>
@@ -1544,106 +1837,13 @@
           <w:lang w:val="en-AU" w:eastAsia="en-AU"/>
         </w:rPr>
       </w:pPr>
-      <w:hyperlink w:anchor="_Toc439859236" w:history="1">
+      <w:hyperlink w:anchor="_Toc440265337" w:history="1">
         <w:r>
           <w:rPr>
             <w:rStyle w:val="Hyperlink"/>
             <w:noProof/>
           </w:rPr>
-          <w:t>1.13</w:t>
-        </w:r>
-        <w:r>
-          <w:rPr>
-            <w:rFonts w:eastAsiaTheme="minorEastAsia" w:cstheme="minorBidi"/>
-            <w:b w:val="0"/>
-            <w:noProof/>
-            <w:color w:val="auto"/>
-            <w:sz w:val="22"/>
-            <w:szCs w:val="22"/>
-            <w:lang w:val="en-AU" w:eastAsia="en-AU"/>
-          </w:rPr>
-          <w:tab/>
-        </w:r>
-        <w:r>
-          <w:rPr>
-            <w:rStyle w:val="Hyperlink"/>
-            <w:noProof/>
-          </w:rPr>
-          <w:t>Employee Classification</w:t>
-        </w:r>
-        <w:r>
-          <w:rPr>
-            <w:noProof/>
-            <w:webHidden/>
-          </w:rPr>
-          <w:tab/>
-        </w:r>
-        <w:r>
-          <w:rPr>
-            <w:noProof/>
-            <w:webHidden/>
-          </w:rPr>
-          <w:fldChar w:fldCharType="begin"/>
-        </w:r>
-        <w:r>
-          <w:rPr>
-            <w:noProof/>
-            <w:webHidden/>
-          </w:rPr>
-          <w:instrText xml:space="preserve"> PAGEREF _Toc439859236 \h </w:instrText>
-        </w:r>
-        <w:r>
-          <w:rPr>
-            <w:noProof/>
-            <w:webHidden/>
-          </w:rPr>
-        </w:r>
-        <w:r>
-          <w:rPr>
-            <w:noProof/>
-            <w:webHidden/>
-          </w:rPr>
-          <w:fldChar w:fldCharType="separate"/>
-        </w:r>
-        <w:r>
-          <w:rPr>
-            <w:noProof/>
-            <w:webHidden/>
-          </w:rPr>
-          <w:t>6</w:t>
-        </w:r>
-        <w:r>
-          <w:rPr>
-            <w:noProof/>
-            <w:webHidden/>
-          </w:rPr>
-          <w:fldChar w:fldCharType="end"/>
-        </w:r>
-      </w:hyperlink>
-    </w:p>
-    <w:p>
-      <w:pPr>
-        <w:pStyle w:val="TOC2"/>
-        <w:tabs>
-          <w:tab w:val="left" w:pos="1134"/>
-        </w:tabs>
-        <w:rPr>
-          <w:rFonts w:eastAsiaTheme="minorEastAsia" w:cstheme="minorBidi"/>
-          <w:b w:val="0"/>
-          <w:noProof/>
-          <w:color w:val="auto"/>
-          <w:sz w:val="22"/>
-          <w:szCs w:val="22"/>
-          <w:lang w:val="en-AU" w:eastAsia="en-AU"/>
-        </w:rPr>
-      </w:pPr>
-      <w:hyperlink w:anchor="_Toc439859237" w:history="1">
-        <w:r>
-          <w:rPr>
-            <w:rStyle w:val="Hyperlink"/>
-            <w:noProof/>
-          </w:rPr>
-          <w:t>1.14</w:t>
+          <w:t>1.16</w:t>
         </w:r>
         <w:r>
           <w:rPr>
@@ -1683,7 +1883,7 @@
             <w:noProof/>
             <w:webHidden/>
           </w:rPr>
-          <w:instrText xml:space="preserve"> PAGEREF _Toc439859237 \h </w:instrText>
+          <w:instrText xml:space="preserve"> PAGEREF _Toc440265337 \h </w:instrText>
         </w:r>
         <w:r>
           <w:rPr>
@@ -1703,7 +1903,7 @@
             <w:noProof/>
             <w:webHidden/>
           </w:rPr>
-          <w:t>6</w:t>
+          <w:t>13</w:t>
         </w:r>
         <w:r>
           <w:rPr>
@@ -1753,7 +1953,7 @@
       <w:pPr>
         <w:pStyle w:val="NoNumberHeading"/>
       </w:pPr>
-      <w:bookmarkStart w:id="9" w:name="_Toc439859222"/>
+      <w:bookmarkStart w:id="9" w:name="_Toc440265320"/>
       <w:bookmarkEnd w:id="3"/>
       <w:bookmarkEnd w:id="4"/>
       <w:r>
@@ -1766,7 +1966,7 @@
       <w:pPr>
         <w:pStyle w:val="Heading2"/>
       </w:pPr>
-      <w:bookmarkStart w:id="10" w:name="_Toc439859223"/>
+      <w:bookmarkStart w:id="10" w:name="_Toc440265321"/>
       <w:r>
         <w:t>Linked Server</w:t>
       </w:r>
@@ -1809,7 +2009,7 @@
       <w:pPr>
         <w:pStyle w:val="Heading2"/>
       </w:pPr>
-      <w:bookmarkStart w:id="11" w:name="_Toc439859224"/>
+      <w:bookmarkStart w:id="11" w:name="_Toc440265322"/>
       <w:r>
         <w:t>Database Name</w:t>
       </w:r>
@@ -1852,7 +2052,7 @@
       <w:pPr>
         <w:pStyle w:val="Heading2"/>
       </w:pPr>
-      <w:bookmarkStart w:id="12" w:name="_Toc439859225"/>
+      <w:bookmarkStart w:id="12" w:name="_Toc440265323"/>
       <w:r>
         <w:t>Table Owner</w:t>
       </w:r>
@@ -1898,21 +2098,453 @@
         <w:pStyle w:val="NoNumberHeading"/>
       </w:pPr>
       <w:bookmarkStart w:id="13" w:name="_Toc439952363"/>
+      <w:bookmarkStart w:id="14" w:name="_Toc440265324"/>
       <w:r>
         <w:lastRenderedPageBreak/>
         <w:t>Reports</w:t>
       </w:r>
       <w:bookmarkEnd w:id="13"/>
+      <w:bookmarkEnd w:id="14"/>
     </w:p>
     <w:p>
       <w:pPr>
         <w:pStyle w:val="Heading2"/>
       </w:pPr>
-      <w:bookmarkStart w:id="14" w:name="_Toc439952364"/>
+      <w:r>
+        <w:t>RosterOn Check Date Format Function</w:t>
+      </w:r>
+    </w:p>
+    <w:p>
+      <w:r>
+        <w:t xml:space="preserve">A new function was built into RosterOn called </w:t>
+      </w:r>
+      <w:r>
+        <w:rPr>
+          <w:color w:val="FF0000"/>
+        </w:rPr>
+        <w:t xml:space="preserve">check_valid_date </w:t>
+      </w:r>
+      <w:r>
+        <w:t xml:space="preserve">which </w:t>
+      </w:r>
+      <w:r>
+        <w:t>is use</w:t>
+      </w:r>
+      <w:r>
+        <w:t>d to check if a string is a valid date time and convert it to an appropriate date time format. This function can only be used to check for date time string</w:t>
+      </w:r>
+      <w:r>
+        <w:t>s</w:t>
+      </w:r>
+      <w:r>
+        <w:t xml:space="preserve"> </w:t>
+      </w:r>
+      <w:r>
+        <w:t>formatted as</w:t>
+      </w:r>
+      <w:r>
+        <w:t xml:space="preserve"> </w:t>
+      </w:r>
+      <w:proofErr w:type="spellStart"/>
+      <w:r>
+        <w:rPr>
+          <w:color w:val="FF0000"/>
+        </w:rPr>
+        <w:t>dd</w:t>
+      </w:r>
+      <w:proofErr w:type="spellEnd"/>
+      <w:r>
+        <w:rPr>
+          <w:color w:val="FF0000"/>
+        </w:rPr>
+        <w:t>/MM/</w:t>
+      </w:r>
+      <w:proofErr w:type="spellStart"/>
+      <w:r>
+        <w:rPr>
+          <w:color w:val="FF0000"/>
+        </w:rPr>
+        <w:t>yyy</w:t>
+      </w:r>
+      <w:bookmarkStart w:id="15" w:name="_GoBack"/>
+      <w:bookmarkEnd w:id="15"/>
+      <w:proofErr w:type="spellEnd"/>
+      <w:r>
+        <w:rPr>
+          <w:color w:val="FF0000"/>
+        </w:rPr>
+        <w:t xml:space="preserve"> </w:t>
+      </w:r>
+      <w:r>
+        <w:t xml:space="preserve">or </w:t>
+      </w:r>
+      <w:r>
+        <w:rPr>
+          <w:color w:val="FF0000"/>
+        </w:rPr>
+        <w:t>d/MM/</w:t>
+      </w:r>
+      <w:proofErr w:type="spellStart"/>
+      <w:r>
+        <w:rPr>
+          <w:color w:val="FF0000"/>
+        </w:rPr>
+        <w:t>yyyy</w:t>
+      </w:r>
+      <w:proofErr w:type="spellEnd"/>
+      <w:r>
+        <w:t xml:space="preserve">. The function takes </w:t>
+      </w:r>
+      <w:r>
+        <w:t xml:space="preserve">in </w:t>
+      </w:r>
+      <w:r>
+        <w:t>two parameters:</w:t>
+      </w:r>
+    </w:p>
+    <w:tbl>
+      <w:tblPr>
+        <w:tblStyle w:val="TableGrid"/>
+        <w:tblW w:w="9322" w:type="dxa"/>
+        <w:tblLook w:val="04A0" w:firstRow="1" w:lastRow="0" w:firstColumn="1" w:lastColumn="0" w:noHBand="0" w:noVBand="1"/>
+      </w:tblPr>
+      <w:tblGrid>
+        <w:gridCol w:w="1272"/>
+        <w:gridCol w:w="1276"/>
+        <w:gridCol w:w="6774"/>
+      </w:tblGrid>
+      <w:tr>
+        <w:tc>
+          <w:tcPr>
+            <w:tcW w:w="1242" w:type="dxa"/>
+            <w:shd w:val="clear" w:color="auto" w:fill="D9D9D9" w:themeFill="background1" w:themeFillShade="D9"/>
+          </w:tcPr>
+          <w:p>
+            <w:pPr>
+              <w:rPr>
+                <w:b/>
+                <w:color w:val="000000" w:themeColor="text1"/>
+              </w:rPr>
+            </w:pPr>
+            <w:r>
+              <w:rPr>
+                <w:b/>
+                <w:color w:val="000000" w:themeColor="text1"/>
+              </w:rPr>
+              <w:t xml:space="preserve">Parameter </w:t>
+            </w:r>
+          </w:p>
+        </w:tc>
+        <w:tc>
+          <w:tcPr>
+            <w:tcW w:w="1276" w:type="dxa"/>
+            <w:shd w:val="clear" w:color="auto" w:fill="D9D9D9" w:themeFill="background1" w:themeFillShade="D9"/>
+          </w:tcPr>
+          <w:p>
+            <w:pPr>
+              <w:rPr>
+                <w:b/>
+                <w:color w:val="000000" w:themeColor="text1"/>
+              </w:rPr>
+            </w:pPr>
+            <w:r>
+              <w:rPr>
+                <w:b/>
+                <w:color w:val="000000" w:themeColor="text1"/>
+              </w:rPr>
+              <w:t>Type</w:t>
+            </w:r>
+          </w:p>
+        </w:tc>
+        <w:tc>
+          <w:tcPr>
+            <w:tcW w:w="6804" w:type="dxa"/>
+            <w:shd w:val="clear" w:color="auto" w:fill="D9D9D9" w:themeFill="background1" w:themeFillShade="D9"/>
+          </w:tcPr>
+          <w:p>
+            <w:pPr>
+              <w:rPr>
+                <w:b/>
+                <w:color w:val="000000" w:themeColor="text1"/>
+              </w:rPr>
+            </w:pPr>
+            <w:r>
+              <w:rPr>
+                <w:b/>
+                <w:color w:val="000000" w:themeColor="text1"/>
+              </w:rPr>
+              <w:t>Comment</w:t>
+            </w:r>
+          </w:p>
+        </w:tc>
+      </w:tr>
+      <w:tr>
+        <w:tc>
+          <w:tcPr>
+            <w:tcW w:w="1242" w:type="dxa"/>
+          </w:tcPr>
+          <w:p>
+            <w:pPr>
+              <w:rPr>
+                <w:color w:val="000000" w:themeColor="text1"/>
+              </w:rPr>
+            </w:pPr>
+            <w:r>
+              <w:rPr>
+                <w:color w:val="000000" w:themeColor="text1"/>
+              </w:rPr>
+              <w:t>date</w:t>
+            </w:r>
+          </w:p>
+        </w:tc>
+        <w:tc>
+          <w:tcPr>
+            <w:tcW w:w="1276" w:type="dxa"/>
+          </w:tcPr>
+          <w:p>
+            <w:pPr>
+              <w:rPr>
+                <w:color w:val="000000" w:themeColor="text1"/>
+              </w:rPr>
+            </w:pPr>
+            <w:r>
+              <w:rPr>
+                <w:color w:val="000000" w:themeColor="text1"/>
+              </w:rPr>
+              <w:t>varchar(150)</w:t>
+            </w:r>
+          </w:p>
+        </w:tc>
+        <w:tc>
+          <w:tcPr>
+            <w:tcW w:w="6804" w:type="dxa"/>
+          </w:tcPr>
+          <w:p>
+            <w:pPr>
+              <w:rPr>
+                <w:color w:val="000000" w:themeColor="text1"/>
+              </w:rPr>
+            </w:pPr>
+            <w:r>
+              <w:rPr>
+                <w:color w:val="000000" w:themeColor="text1"/>
+              </w:rPr>
+              <w:t>This is the string that the function will try and validate as a date time.</w:t>
+            </w:r>
+          </w:p>
+        </w:tc>
+      </w:tr>
+      <w:tr>
+        <w:tc>
+          <w:tcPr>
+            <w:tcW w:w="1242" w:type="dxa"/>
+          </w:tcPr>
+          <w:p>
+            <w:pPr>
+              <w:rPr>
+                <w:color w:val="000000" w:themeColor="text1"/>
+              </w:rPr>
+            </w:pPr>
+            <w:proofErr w:type="spellStart"/>
+            <w:r>
+              <w:rPr>
+                <w:color w:val="000000" w:themeColor="text1"/>
+              </w:rPr>
+              <w:t>is_from_date</w:t>
+            </w:r>
+            <w:proofErr w:type="spellEnd"/>
+          </w:p>
+        </w:tc>
+        <w:tc>
+          <w:tcPr>
+            <w:tcW w:w="1276" w:type="dxa"/>
+          </w:tcPr>
+          <w:p>
+            <w:pPr>
+              <w:rPr>
+                <w:color w:val="000000" w:themeColor="text1"/>
+              </w:rPr>
+            </w:pPr>
+            <w:r>
+              <w:rPr>
+                <w:color w:val="000000" w:themeColor="text1"/>
+              </w:rPr>
+              <w:t>varchar(1)</w:t>
+            </w:r>
+          </w:p>
+        </w:tc>
+        <w:tc>
+          <w:tcPr>
+            <w:tcW w:w="6804" w:type="dxa"/>
+          </w:tcPr>
+          <w:p>
+            <w:pPr>
+              <w:rPr>
+                <w:color w:val="000000" w:themeColor="text1"/>
+              </w:rPr>
+            </w:pPr>
+            <w:r>
+              <w:rPr>
+                <w:color w:val="000000" w:themeColor="text1"/>
+              </w:rPr>
+              <w:t xml:space="preserve">This flag determines if the date parameter is </w:t>
+            </w:r>
+            <w:proofErr w:type="gramStart"/>
+            <w:r>
+              <w:rPr>
+                <w:color w:val="000000" w:themeColor="text1"/>
+              </w:rPr>
+              <w:t>a</w:t>
+            </w:r>
+            <w:r>
+              <w:rPr>
+                <w:color w:val="000000" w:themeColor="text1"/>
+              </w:rPr>
+              <w:t xml:space="preserve"> from</w:t>
+            </w:r>
+            <w:proofErr w:type="gramEnd"/>
+            <w:r>
+              <w:rPr>
+                <w:color w:val="000000" w:themeColor="text1"/>
+              </w:rPr>
+              <w:t xml:space="preserve"> </w:t>
+            </w:r>
+            <w:r>
+              <w:rPr>
+                <w:color w:val="000000" w:themeColor="text1"/>
+              </w:rPr>
+              <w:t>date</w:t>
+            </w:r>
+            <w:r>
+              <w:rPr>
+                <w:color w:val="000000" w:themeColor="text1"/>
+              </w:rPr>
+              <w:t xml:space="preserve"> or to date parameter</w:t>
+            </w:r>
+            <w:r>
+              <w:rPr>
+                <w:color w:val="000000" w:themeColor="text1"/>
+              </w:rPr>
+              <w:t>. If set to ‘</w:t>
+            </w:r>
+            <w:r>
+              <w:rPr>
+                <w:color w:val="FF0000"/>
+              </w:rPr>
+              <w:t>Y</w:t>
+            </w:r>
+            <w:r>
+              <w:rPr>
+                <w:color w:val="000000" w:themeColor="text1"/>
+              </w:rPr>
+              <w:t>’ then the function will return ‘</w:t>
+            </w:r>
+            <w:r>
+              <w:rPr>
+                <w:color w:val="FF0000"/>
+              </w:rPr>
+              <w:t>1900-01-01</w:t>
+            </w:r>
+            <w:r>
+              <w:rPr>
+                <w:color w:val="auto"/>
+              </w:rPr>
+              <w:t>’</w:t>
+            </w:r>
+            <w:r>
+              <w:rPr>
+                <w:color w:val="000000" w:themeColor="text1"/>
+              </w:rPr>
+              <w:t xml:space="preserve"> if the date parameter fails to validate as a date time. If set to ‘</w:t>
+            </w:r>
+            <w:r>
+              <w:rPr>
+                <w:color w:val="FF0000"/>
+              </w:rPr>
+              <w:t>N</w:t>
+            </w:r>
+            <w:r>
+              <w:rPr>
+                <w:color w:val="000000" w:themeColor="text1"/>
+              </w:rPr>
+              <w:t>’ then the function will return ‘</w:t>
+            </w:r>
+            <w:r>
+              <w:rPr>
+                <w:color w:val="FF0000"/>
+              </w:rPr>
+              <w:t>2049-01-01</w:t>
+            </w:r>
+            <w:r>
+              <w:rPr>
+                <w:color w:val="000000" w:themeColor="text1"/>
+              </w:rPr>
+              <w:t>’</w:t>
+            </w:r>
+            <w:r>
+              <w:rPr>
+                <w:color w:val="000000" w:themeColor="text1"/>
+              </w:rPr>
+              <w:t xml:space="preserve"> </w:t>
+            </w:r>
+            <w:r>
+              <w:rPr>
+                <w:color w:val="000000" w:themeColor="text1"/>
+              </w:rPr>
+              <w:t>if the date parameter fails to validate as a date time</w:t>
+            </w:r>
+            <w:r>
+              <w:rPr>
+                <w:color w:val="000000" w:themeColor="text1"/>
+              </w:rPr>
+              <w:t>.</w:t>
+            </w:r>
+          </w:p>
+        </w:tc>
+      </w:tr>
+    </w:tbl>
+    <w:p>
+      <w:pPr>
+        <w:rPr>
+          <w:b/>
+        </w:rPr>
+      </w:pPr>
+      <w:r>
+        <w:rPr>
+          <w:b/>
+        </w:rPr>
+        <w:t>Example:</w:t>
+      </w:r>
+    </w:p>
+    <w:p>
+      <w:proofErr w:type="spellStart"/>
+      <w:r>
+        <w:t>dbo.check_valid_</w:t>
+      </w:r>
+      <w:proofErr w:type="gramStart"/>
+      <w:r>
+        <w:t>date</w:t>
+      </w:r>
+      <w:proofErr w:type="spellEnd"/>
+      <w:r>
+        <w:t>(</w:t>
+      </w:r>
+      <w:proofErr w:type="gramEnd"/>
+      <w:r>
+        <w:t>Column14, ‘Y’)</w:t>
+      </w:r>
+    </w:p>
+    <w:p>
+      <w:pPr>
+        <w:pStyle w:val="Heading2"/>
+      </w:pPr>
+      <w:bookmarkStart w:id="16" w:name="_Toc439952364"/>
+      <w:bookmarkStart w:id="17" w:name="_Toc440265325"/>
       <w:r>
         <w:t>Employee Master - Priority</w:t>
       </w:r>
-      <w:bookmarkEnd w:id="14"/>
+      <w:bookmarkEnd w:id="16"/>
+      <w:bookmarkEnd w:id="17"/>
     </w:p>
     <w:p>
       <w:r>
@@ -2125,11 +2757,13 @@
       <w:pPr>
         <w:pStyle w:val="Heading2"/>
       </w:pPr>
-      <w:bookmarkStart w:id="15" w:name="_Toc439952365"/>
+      <w:bookmarkStart w:id="18" w:name="_Toc439952365"/>
+      <w:bookmarkStart w:id="19" w:name="_Toc440265326"/>
       <w:r>
         <w:t>Template Header - Priority</w:t>
       </w:r>
-      <w:bookmarkEnd w:id="15"/>
+      <w:bookmarkEnd w:id="18"/>
+      <w:bookmarkEnd w:id="19"/>
     </w:p>
     <w:p>
       <w:r>
@@ -2280,7 +2914,15 @@
                 <w:b/>
                 <w:color w:val="000000" w:themeColor="text1"/>
               </w:rPr>
-              <w:t>HR3 Column Name</w:t>
+              <w:t xml:space="preserve">HR3 Column </w:t>
+            </w:r>
+            <w:r>
+              <w:rPr>
+                <w:b/>
+                <w:color w:val="000000" w:themeColor="text1"/>
+              </w:rPr>
+              <w:lastRenderedPageBreak/>
+              <w:t>Name</w:t>
             </w:r>
           </w:p>
         </w:tc>
@@ -2301,6 +2943,7 @@
                 <w:b/>
                 <w:color w:val="000000" w:themeColor="text1"/>
               </w:rPr>
+              <w:lastRenderedPageBreak/>
               <w:t>Comments</w:t>
             </w:r>
           </w:p>
@@ -2354,11 +2997,13 @@
       <w:pPr>
         <w:pStyle w:val="Heading2"/>
       </w:pPr>
-      <w:bookmarkStart w:id="16" w:name="_Toc439952366"/>
+      <w:bookmarkStart w:id="20" w:name="_Toc439952366"/>
+      <w:bookmarkStart w:id="21" w:name="_Toc440265327"/>
       <w:r>
         <w:t>Employee Date Range - Priority</w:t>
       </w:r>
-      <w:bookmarkEnd w:id="16"/>
+      <w:bookmarkEnd w:id="20"/>
+      <w:bookmarkEnd w:id="21"/>
     </w:p>
     <w:p>
       <w:r>
@@ -2728,11 +3373,13 @@
       <w:pPr>
         <w:pStyle w:val="Heading2"/>
       </w:pPr>
-      <w:bookmarkStart w:id="17" w:name="_Toc439952367"/>
+      <w:bookmarkStart w:id="22" w:name="_Toc439952367"/>
+      <w:bookmarkStart w:id="23" w:name="_Toc440265328"/>
       <w:r>
         <w:t>Employment Type Attributes - Priority</w:t>
       </w:r>
-      <w:bookmarkEnd w:id="17"/>
+      <w:bookmarkEnd w:id="22"/>
+      <w:bookmarkEnd w:id="23"/>
     </w:p>
     <w:p>
       <w:r>
@@ -3231,11 +3878,11 @@
       <w:pPr>
         <w:pStyle w:val="Heading2"/>
       </w:pPr>
-      <w:bookmarkStart w:id="18" w:name="_Toc439859228"/>
+      <w:bookmarkStart w:id="24" w:name="_Toc440265329"/>
       <w:r>
         <w:t>Employee Maintenance</w:t>
       </w:r>
-      <w:bookmarkEnd w:id="18"/>
+      <w:bookmarkEnd w:id="24"/>
     </w:p>
     <w:p>
       <w:r>
@@ -3402,19 +4049,7 @@
           </w:tcPr>
           <w:p>
             <w:r>
-              <w:t xml:space="preserve">The record key is hard coded to </w:t>
-            </w:r>
-            <w:r>
-              <w:lastRenderedPageBreak/>
-              <w:t xml:space="preserve">the </w:t>
-            </w:r>
-            <w:proofErr w:type="spellStart"/>
-            <w:r>
-              <w:t>RosterOn</w:t>
-            </w:r>
-            <w:proofErr w:type="spellEnd"/>
-            <w:r>
-              <w:t xml:space="preserve"> import key </w:t>
+              <w:t xml:space="preserve">The record key is hard coded to the RosterOn import key </w:t>
             </w:r>
             <w:proofErr w:type="spellStart"/>
             <w:r>
@@ -3937,11 +4572,12 @@
       <w:pPr>
         <w:pStyle w:val="Heading2"/>
       </w:pPr>
-      <w:bookmarkStart w:id="19" w:name="_Toc439859229"/>
+      <w:bookmarkStart w:id="25" w:name="_Toc440265330"/>
       <w:r>
+        <w:lastRenderedPageBreak/>
         <w:t>Employee Address</w:t>
       </w:r>
-      <w:bookmarkEnd w:id="19"/>
+      <w:bookmarkEnd w:id="25"/>
     </w:p>
     <w:p/>
     <w:tbl>
@@ -4104,15 +4740,7 @@
           </w:tcPr>
           <w:p>
             <w:r>
-              <w:t xml:space="preserve">The record key is hard coded to the </w:t>
-            </w:r>
-            <w:proofErr w:type="spellStart"/>
-            <w:r>
-              <w:t>RosterOn</w:t>
-            </w:r>
-            <w:proofErr w:type="spellEnd"/>
-            <w:r>
-              <w:t xml:space="preserve"> import key </w:t>
+              <w:t xml:space="preserve">The record key is hard coded to the RosterOn import key </w:t>
             </w:r>
             <w:proofErr w:type="spellStart"/>
             <w:r>
@@ -4436,7 +5064,6 @@
           </w:tcPr>
           <w:p>
             <w:r>
-              <w:lastRenderedPageBreak/>
               <w:t>7</w:t>
             </w:r>
           </w:p>
@@ -4666,11 +5293,11 @@
       <w:pPr>
         <w:pStyle w:val="Heading2"/>
       </w:pPr>
-      <w:bookmarkStart w:id="20" w:name="_Toc439859230"/>
+      <w:bookmarkStart w:id="26" w:name="_Toc440265331"/>
       <w:r>
         <w:t>Employee Leave Balance</w:t>
       </w:r>
-      <w:bookmarkEnd w:id="20"/>
+      <w:bookmarkEnd w:id="26"/>
     </w:p>
     <w:p>
       <w:r>
@@ -4837,15 +5464,7 @@
           </w:tcPr>
           <w:p>
             <w:r>
-              <w:t xml:space="preserve">The record key is hard coded to the </w:t>
-            </w:r>
-            <w:proofErr w:type="spellStart"/>
-            <w:r>
-              <w:t>RosterOn</w:t>
-            </w:r>
-            <w:proofErr w:type="spellEnd"/>
-            <w:r>
-              <w:t xml:space="preserve"> import key </w:t>
+              <w:t xml:space="preserve">The record key is hard coded to the RosterOn import key </w:t>
             </w:r>
             <w:proofErr w:type="spellStart"/>
             <w:r>
@@ -5051,6 +5670,7 @@
           </w:tcPr>
           <w:p>
             <w:r>
+              <w:lastRenderedPageBreak/>
               <w:t>3</w:t>
             </w:r>
           </w:p>
@@ -5463,7 +6083,6 @@
                 <w:b/>
                 <w:color w:val="000000" w:themeColor="text1"/>
               </w:rPr>
-              <w:lastRenderedPageBreak/>
               <w:t>Key</w:t>
             </w:r>
           </w:p>
@@ -5593,15 +6212,7 @@
           </w:tcPr>
           <w:p>
             <w:r>
-              <w:t xml:space="preserve">The record key is hard coded to the </w:t>
-            </w:r>
-            <w:proofErr w:type="spellStart"/>
-            <w:r>
-              <w:t>RosterOn</w:t>
-            </w:r>
-            <w:proofErr w:type="spellEnd"/>
-            <w:r>
-              <w:t xml:space="preserve"> import key </w:t>
+              <w:t xml:space="preserve">The record key is hard coded to the RosterOn import key </w:t>
             </w:r>
             <w:proofErr w:type="spellStart"/>
             <w:r>
@@ -6077,6 +6688,7 @@
           </w:tcPr>
           <w:p>
             <w:r>
+              <w:lastRenderedPageBreak/>
               <w:t>6</w:t>
             </w:r>
           </w:p>
@@ -6345,15 +6957,7 @@
           </w:tcPr>
           <w:p>
             <w:r>
-              <w:t xml:space="preserve">The record key is hard coded to the </w:t>
-            </w:r>
-            <w:proofErr w:type="spellStart"/>
-            <w:r>
-              <w:t>RosterOn</w:t>
-            </w:r>
-            <w:proofErr w:type="spellEnd"/>
-            <w:r>
-              <w:t xml:space="preserve"> import key </w:t>
+              <w:t xml:space="preserve">The record key is hard coded to the RosterOn import key </w:t>
             </w:r>
             <w:proofErr w:type="spellStart"/>
             <w:r>
@@ -6556,7 +7160,6 @@
           </w:tcPr>
           <w:p>
             <w:r>
-              <w:lastRenderedPageBreak/>
               <w:t>3</w:t>
             </w:r>
           </w:p>
@@ -7058,15 +7661,7 @@
           </w:tcPr>
           <w:p>
             <w:r>
-              <w:t xml:space="preserve">The record key is hard coded to the </w:t>
-            </w:r>
-            <w:proofErr w:type="spellStart"/>
-            <w:r>
-              <w:t>RosterOn</w:t>
-            </w:r>
-            <w:proofErr w:type="spellEnd"/>
-            <w:r>
-              <w:t xml:space="preserve"> import key </w:t>
+              <w:t xml:space="preserve">The record key is hard coded to the RosterOn import key </w:t>
             </w:r>
             <w:proofErr w:type="spellStart"/>
             <w:r>
@@ -7541,7 +8136,6 @@
           </w:tcPr>
           <w:p>
             <w:r>
-              <w:lastRenderedPageBreak/>
               <w:t>6</w:t>
             </w:r>
           </w:p>
@@ -7653,11 +8247,11 @@
       <w:pPr>
         <w:pStyle w:val="Heading2"/>
       </w:pPr>
-      <w:bookmarkStart w:id="21" w:name="_Toc439859231"/>
+      <w:bookmarkStart w:id="27" w:name="_Toc440265332"/>
       <w:r>
         <w:t>Employee Attribute</w:t>
       </w:r>
-      <w:bookmarkEnd w:id="21"/>
+      <w:bookmarkEnd w:id="27"/>
     </w:p>
     <w:p/>
     <w:tbl>
@@ -7820,15 +8414,7 @@
           </w:tcPr>
           <w:p>
             <w:r>
-              <w:t xml:space="preserve">The record key is hard coded to the </w:t>
-            </w:r>
-            <w:proofErr w:type="spellStart"/>
-            <w:r>
-              <w:t>RosterOn</w:t>
-            </w:r>
-            <w:proofErr w:type="spellEnd"/>
-            <w:r>
-              <w:t xml:space="preserve"> import key </w:t>
+              <w:t xml:space="preserve">The record key is hard coded to the RosterOn import key </w:t>
             </w:r>
             <w:proofErr w:type="spellStart"/>
             <w:r>
@@ -8110,6 +8696,7 @@
           </w:tcPr>
           <w:p>
             <w:r>
+              <w:lastRenderedPageBreak/>
               <w:t>3</w:t>
             </w:r>
           </w:p>
@@ -8587,13 +9174,15 @@
       <w:pPr>
         <w:pStyle w:val="Heading2"/>
       </w:pPr>
-      <w:bookmarkStart w:id="22" w:name="_Toc439948399"/>
-      <w:bookmarkStart w:id="23" w:name="_Toc439952374"/>
+      <w:bookmarkStart w:id="28" w:name="_Toc439948399"/>
+      <w:bookmarkStart w:id="29" w:name="_Toc439952374"/>
+      <w:bookmarkStart w:id="30" w:name="_Toc440265333"/>
       <w:r>
         <w:t>Employee Detail</w:t>
       </w:r>
-      <w:bookmarkEnd w:id="22"/>
-      <w:bookmarkEnd w:id="23"/>
+      <w:bookmarkEnd w:id="28"/>
+      <w:bookmarkEnd w:id="29"/>
+      <w:bookmarkEnd w:id="30"/>
     </w:p>
     <w:tbl>
       <w:tblPr>
@@ -8731,11 +9320,7 @@
           </w:tcPr>
           <w:p>
             <w:r>
-              <w:t xml:space="preserve">Record </w:t>
-            </w:r>
-            <w:r>
-              <w:lastRenderedPageBreak/>
-              <w:t>Key</w:t>
+              <w:t>Record Key</w:t>
             </w:r>
           </w:p>
         </w:tc>
@@ -8760,22 +9345,13 @@
           </w:tcPr>
           <w:p>
             <w:r>
-              <w:t xml:space="preserve">The record key is hard coded to the </w:t>
+              <w:t xml:space="preserve">The record key is hard coded to the RosterOn import key </w:t>
             </w:r>
             <w:proofErr w:type="spellStart"/>
             <w:r>
-              <w:t>RosterOn</w:t>
-            </w:r>
-            <w:proofErr w:type="spellEnd"/>
-            <w:r>
-              <w:t xml:space="preserve"> import key </w:t>
-            </w:r>
-            <w:proofErr w:type="spellStart"/>
-            <w:r>
               <w:rPr>
                 <w:color w:val="FF0000"/>
               </w:rPr>
-              <w:lastRenderedPageBreak/>
               <w:t>import_EMPDE</w:t>
             </w:r>
             <w:proofErr w:type="spellEnd"/>
@@ -9501,6 +10077,7 @@
           </w:tcPr>
           <w:p>
             <w:r>
+              <w:lastRenderedPageBreak/>
               <w:t>5</w:t>
             </w:r>
           </w:p>
@@ -10210,7 +10787,6 @@
           </w:tcPr>
           <w:p>
             <w:r>
-              <w:lastRenderedPageBreak/>
               <w:t>11</w:t>
             </w:r>
           </w:p>
@@ -10471,13 +11047,15 @@
       <w:pPr>
         <w:pStyle w:val="Heading2"/>
       </w:pPr>
-      <w:bookmarkStart w:id="24" w:name="_Toc439948400"/>
-      <w:bookmarkStart w:id="25" w:name="_Toc439952375"/>
+      <w:bookmarkStart w:id="31" w:name="_Toc439948400"/>
+      <w:bookmarkStart w:id="32" w:name="_Toc439952375"/>
+      <w:bookmarkStart w:id="33" w:name="_Toc440265334"/>
       <w:r>
         <w:t>Employee Hours</w:t>
       </w:r>
-      <w:bookmarkEnd w:id="24"/>
-      <w:bookmarkEnd w:id="25"/>
+      <w:bookmarkEnd w:id="31"/>
+      <w:bookmarkEnd w:id="32"/>
+      <w:bookmarkEnd w:id="33"/>
     </w:p>
     <w:tbl>
       <w:tblPr>
@@ -10640,15 +11218,7 @@
           </w:tcPr>
           <w:p>
             <w:r>
-              <w:t xml:space="preserve">The record key is hard coded to the </w:t>
-            </w:r>
-            <w:proofErr w:type="spellStart"/>
-            <w:r>
-              <w:t>RosterOn</w:t>
-            </w:r>
-            <w:proofErr w:type="spellEnd"/>
-            <w:r>
-              <w:t xml:space="preserve"> import key </w:t>
+              <w:t xml:space="preserve">The record key is hard coded to the RosterOn import key </w:t>
             </w:r>
             <w:proofErr w:type="spellStart"/>
             <w:r>
@@ -10858,6 +11428,7 @@
           </w:tcPr>
           <w:p>
             <w:r>
+              <w:lastRenderedPageBreak/>
               <w:t>3</w:t>
             </w:r>
           </w:p>
@@ -11530,11 +12101,7 @@
               <w:t xml:space="preserve"> </w:t>
             </w:r>
             <w:r>
-              <w:t xml:space="preserve">is specified against a matching employment type in </w:t>
-            </w:r>
-            <w:r>
-              <w:lastRenderedPageBreak/>
-              <w:t xml:space="preserve">RosterOn then </w:t>
+              <w:t xml:space="preserve">is specified against a matching employment type in RosterOn then </w:t>
             </w:r>
             <w:r>
               <w:t>max</w:t>
@@ -11758,7 +12325,6 @@
           </w:tcPr>
           <w:p>
             <w:r>
-              <w:lastRenderedPageBreak/>
               <w:t>7</w:t>
             </w:r>
           </w:p>
@@ -12062,14 +12628,15 @@
       <w:pPr>
         <w:pStyle w:val="Heading2"/>
       </w:pPr>
-      <w:bookmarkStart w:id="26" w:name="_Toc439859235"/>
+      <w:bookmarkStart w:id="34" w:name="_Toc440265335"/>
       <w:r>
+        <w:lastRenderedPageBreak/>
         <w:t>Award</w:t>
       </w:r>
       <w:r>
         <w:t xml:space="preserve"> Classification Range</w:t>
       </w:r>
-      <w:bookmarkEnd w:id="26"/>
+      <w:bookmarkEnd w:id="34"/>
     </w:p>
     <w:tbl>
       <w:tblPr>
@@ -12231,15 +12798,7 @@
           </w:tcPr>
           <w:p>
             <w:r>
-              <w:t xml:space="preserve">The record key is hard coded to the </w:t>
-            </w:r>
-            <w:proofErr w:type="spellStart"/>
-            <w:r>
-              <w:t>RosterOn</w:t>
-            </w:r>
-            <w:proofErr w:type="spellEnd"/>
-            <w:r>
-              <w:t xml:space="preserve"> import key </w:t>
+              <w:t xml:space="preserve">The record key is hard coded to the RosterOn import key </w:t>
             </w:r>
             <w:proofErr w:type="spellStart"/>
             <w:r>
@@ -12469,15 +13028,7 @@
             </w:r>
             <w:proofErr w:type="spellEnd"/>
             <w:r>
-              <w:t xml:space="preserve"> table in </w:t>
-            </w:r>
-            <w:proofErr w:type="spellStart"/>
-            <w:r>
-              <w:t>RosterOn</w:t>
-            </w:r>
-            <w:proofErr w:type="spellEnd"/>
-            <w:r>
-              <w:t xml:space="preserve"> DB on </w:t>
+              <w:t xml:space="preserve"> table in RosterOn DB on </w:t>
             </w:r>
             <w:proofErr w:type="spellStart"/>
             <w:r>
@@ -12596,7 +13147,6 @@
           </w:tcPr>
           <w:p>
             <w:r>
-              <w:lastRenderedPageBreak/>
               <w:t>4</w:t>
             </w:r>
           </w:p>
@@ -12862,14 +13412,14 @@
       <w:pPr>
         <w:pStyle w:val="Heading2"/>
       </w:pPr>
-      <w:bookmarkStart w:id="27" w:name="_Toc439859236"/>
+      <w:bookmarkStart w:id="35" w:name="_Toc440265336"/>
       <w:r>
         <w:t>Award</w:t>
       </w:r>
       <w:r>
         <w:t xml:space="preserve"> Classification</w:t>
       </w:r>
-      <w:bookmarkEnd w:id="27"/>
+      <w:bookmarkEnd w:id="35"/>
     </w:p>
     <w:tbl>
       <w:tblPr>
@@ -12918,7 +13468,6 @@
                 <w:color w:val="000000" w:themeColor="text1"/>
               </w:rPr>
             </w:pPr>
-            <w:proofErr w:type="spellStart"/>
             <w:r>
               <w:rPr>
                 <w:b/>
@@ -12926,7 +13475,6 @@
               </w:rPr>
               <w:t>RosterOn</w:t>
             </w:r>
-            <w:proofErr w:type="spellEnd"/>
           </w:p>
         </w:tc>
         <w:tc>
@@ -13033,15 +13581,7 @@
           </w:tcPr>
           <w:p>
             <w:r>
-              <w:t xml:space="preserve">The record key is hard coded to the </w:t>
-            </w:r>
-            <w:proofErr w:type="spellStart"/>
-            <w:r>
-              <w:t>RosterOn</w:t>
-            </w:r>
-            <w:proofErr w:type="spellEnd"/>
-            <w:r>
-              <w:t xml:space="preserve"> import key </w:t>
+              <w:t xml:space="preserve">The record key is hard coded to the RosterOn import key </w:t>
             </w:r>
             <w:proofErr w:type="spellStart"/>
             <w:r>
@@ -13124,6 +13664,7 @@
           </w:tcPr>
           <w:p>
             <w:r>
+              <w:lastRenderedPageBreak/>
               <w:t>1</w:t>
             </w:r>
           </w:p>
@@ -14417,38 +14958,24 @@
                 <w:szCs w:val="19"/>
                 <w:lang w:val="en-AU"/>
               </w:rPr>
-              <w:t>))</w:t>
-            </w:r>
-            <w:r>
-              <w:rPr>
-                <w:rFonts w:ascii="Consolas" w:eastAsiaTheme="minorHAnsi" w:hAnsi="Consolas" w:cs="Consolas"/>
-                <w:color w:val="auto"/>
-                <w:sz w:val="19"/>
-                <w:szCs w:val="19"/>
-                <w:lang w:val="en-AU"/>
-              </w:rPr>
-              <w:lastRenderedPageBreak/>
-              <w:t>),60)</w:t>
+              <w:t>))),60)</w:t>
             </w:r>
           </w:p>
           <w:p/>
         </w:tc>
       </w:tr>
     </w:tbl>
-    <w:p>
-      <w:bookmarkStart w:id="28" w:name="_GoBack"/>
-      <w:bookmarkEnd w:id="28"/>
-    </w:p>
+    <w:p/>
     <w:p/>
     <w:p>
       <w:pPr>
         <w:pStyle w:val="Heading2"/>
       </w:pPr>
-      <w:bookmarkStart w:id="29" w:name="_Toc439859237"/>
+      <w:bookmarkStart w:id="36" w:name="_Toc440265337"/>
       <w:r>
         <w:t>Employee Award</w:t>
       </w:r>
-      <w:bookmarkEnd w:id="29"/>
+      <w:bookmarkEnd w:id="36"/>
     </w:p>
     <w:tbl>
       <w:tblPr>
@@ -14610,15 +15137,7 @@
           </w:tcPr>
           <w:p>
             <w:r>
-              <w:t xml:space="preserve">The record key is hard coded to the </w:t>
-            </w:r>
-            <w:proofErr w:type="spellStart"/>
-            <w:r>
-              <w:t>RosterOn</w:t>
-            </w:r>
-            <w:proofErr w:type="spellEnd"/>
-            <w:r>
-              <w:t xml:space="preserve"> import key </w:t>
+              <w:t xml:space="preserve">The record key is hard coded to the RosterOn import key </w:t>
             </w:r>
             <w:proofErr w:type="spellStart"/>
             <w:r>
@@ -14822,7 +15341,11 @@
           </w:tcPr>
           <w:p>
             <w:r>
-              <w:t xml:space="preserve">This date is the effect from date of the record. If it is null, set to “1900-01-01” by default. </w:t>
+              <w:t xml:space="preserve">This date is the effect from date of the record. If it is null, </w:t>
+            </w:r>
+            <w:r>
+              <w:lastRenderedPageBreak/>
+              <w:t xml:space="preserve">set to “1900-01-01” by default. </w:t>
             </w:r>
           </w:p>
           <w:p>
@@ -14856,6 +15379,7 @@
           </w:tcPr>
           <w:p>
             <w:r>
+              <w:lastRenderedPageBreak/>
               <w:t>3</w:t>
             </w:r>
           </w:p>
@@ -15143,15 +15667,7 @@
             </w:r>
             <w:proofErr w:type="spellEnd"/>
             <w:r>
-              <w:t xml:space="preserve"> table in </w:t>
-            </w:r>
-            <w:proofErr w:type="spellStart"/>
-            <w:r>
-              <w:t>RosterOn</w:t>
-            </w:r>
-            <w:proofErr w:type="spellEnd"/>
-            <w:r>
-              <w:t xml:space="preserve"> DB on </w:t>
+              <w:t xml:space="preserve"> table in RosterOn DB on </w:t>
             </w:r>
             <w:proofErr w:type="spellStart"/>
             <w:r>
@@ -15334,14 +15850,7 @@
               <w:rPr>
                 <w:color w:val="auto"/>
               </w:rPr>
-              <w:t xml:space="preserve">and is mostly </w:t>
-            </w:r>
-            <w:r>
-              <w:rPr>
-                <w:color w:val="auto"/>
-              </w:rPr>
-              <w:lastRenderedPageBreak/>
-              <w:t>ignored.</w:t>
+              <w:t>and is mostly ignored.</w:t>
             </w:r>
           </w:p>
         </w:tc>
@@ -15353,7 +15862,6 @@
           </w:tcPr>
           <w:p>
             <w:r>
-              <w:lastRenderedPageBreak/>
               <w:t>9</w:t>
             </w:r>
           </w:p>
@@ -16447,7 +16955,7 @@
           <wp:extent cx="1299210" cy="807720"/>
           <wp:effectExtent l="19050" t="0" r="0" b="0"/>
           <wp:wrapSquare wrapText="bothSides"/>
-          <wp:docPr id="3" name="Picture 11" descr="logo.jpg"/>
+          <wp:docPr id="4" name="Picture 11" descr="logo.jpg"/>
           <wp:cNvGraphicFramePr>
             <a:graphicFrameLocks xmlns:a="http://schemas.openxmlformats.org/drawingml/2006/main" noChangeAspect="1"/>
           </wp:cNvGraphicFramePr>
@@ -17304,6 +17812,119 @@
     </w:lvl>
   </w:abstractNum>
   <w:abstractNum w:abstractNumId="6" w15:restartNumberingAfterBreak="0">
+    <w:nsid w:val="4B8D19C1"/>
+    <w:multiLevelType w:val="hybridMultilevel"/>
+    <w:tmpl w:val="9244AC1E"/>
+    <w:lvl w:ilvl="0" w:tplc="0C090001">
+      <w:start w:val="1"/>
+      <w:numFmt w:val="bullet"/>
+      <w:lvlText w:val=""/>
+      <w:lvlJc w:val="left"/>
+      <w:pPr>
+        <w:ind w:left="720" w:hanging="360"/>
+      </w:pPr>
+      <w:rPr>
+        <w:rFonts w:ascii="Symbol" w:hAnsi="Symbol" w:hint="default"/>
+      </w:rPr>
+    </w:lvl>
+    <w:lvl w:ilvl="1" w:tplc="0C090003" w:tentative="1">
+      <w:start w:val="1"/>
+      <w:numFmt w:val="bullet"/>
+      <w:lvlText w:val="o"/>
+      <w:lvlJc w:val="left"/>
+      <w:pPr>
+        <w:ind w:left="1440" w:hanging="360"/>
+      </w:pPr>
+      <w:rPr>
+        <w:rFonts w:ascii="Courier New" w:hAnsi="Courier New" w:cs="Courier New" w:hint="default"/>
+      </w:rPr>
+    </w:lvl>
+    <w:lvl w:ilvl="2" w:tplc="0C090005" w:tentative="1">
+      <w:start w:val="1"/>
+      <w:numFmt w:val="bullet"/>
+      <w:lvlText w:val=""/>
+      <w:lvlJc w:val="left"/>
+      <w:pPr>
+        <w:ind w:left="2160" w:hanging="360"/>
+      </w:pPr>
+      <w:rPr>
+        <w:rFonts w:ascii="Wingdings" w:hAnsi="Wingdings" w:hint="default"/>
+      </w:rPr>
+    </w:lvl>
+    <w:lvl w:ilvl="3" w:tplc="0C090001" w:tentative="1">
+      <w:start w:val="1"/>
+      <w:numFmt w:val="bullet"/>
+      <w:lvlText w:val=""/>
+      <w:lvlJc w:val="left"/>
+      <w:pPr>
+        <w:ind w:left="2880" w:hanging="360"/>
+      </w:pPr>
+      <w:rPr>
+        <w:rFonts w:ascii="Symbol" w:hAnsi="Symbol" w:hint="default"/>
+      </w:rPr>
+    </w:lvl>
+    <w:lvl w:ilvl="4" w:tplc="0C090003" w:tentative="1">
+      <w:start w:val="1"/>
+      <w:numFmt w:val="bullet"/>
+      <w:lvlText w:val="o"/>
+      <w:lvlJc w:val="left"/>
+      <w:pPr>
+        <w:ind w:left="3600" w:hanging="360"/>
+      </w:pPr>
+      <w:rPr>
+        <w:rFonts w:ascii="Courier New" w:hAnsi="Courier New" w:cs="Courier New" w:hint="default"/>
+      </w:rPr>
+    </w:lvl>
+    <w:lvl w:ilvl="5" w:tplc="0C090005" w:tentative="1">
+      <w:start w:val="1"/>
+      <w:numFmt w:val="bullet"/>
+      <w:lvlText w:val=""/>
+      <w:lvlJc w:val="left"/>
+      <w:pPr>
+        <w:ind w:left="4320" w:hanging="360"/>
+      </w:pPr>
+      <w:rPr>
+        <w:rFonts w:ascii="Wingdings" w:hAnsi="Wingdings" w:hint="default"/>
+      </w:rPr>
+    </w:lvl>
+    <w:lvl w:ilvl="6" w:tplc="0C090001" w:tentative="1">
+      <w:start w:val="1"/>
+      <w:numFmt w:val="bullet"/>
+      <w:lvlText w:val=""/>
+      <w:lvlJc w:val="left"/>
+      <w:pPr>
+        <w:ind w:left="5040" w:hanging="360"/>
+      </w:pPr>
+      <w:rPr>
+        <w:rFonts w:ascii="Symbol" w:hAnsi="Symbol" w:hint="default"/>
+      </w:rPr>
+    </w:lvl>
+    <w:lvl w:ilvl="7" w:tplc="0C090003" w:tentative="1">
+      <w:start w:val="1"/>
+      <w:numFmt w:val="bullet"/>
+      <w:lvlText w:val="o"/>
+      <w:lvlJc w:val="left"/>
+      <w:pPr>
+        <w:ind w:left="5760" w:hanging="360"/>
+      </w:pPr>
+      <w:rPr>
+        <w:rFonts w:ascii="Courier New" w:hAnsi="Courier New" w:cs="Courier New" w:hint="default"/>
+      </w:rPr>
+    </w:lvl>
+    <w:lvl w:ilvl="8" w:tplc="0C090005" w:tentative="1">
+      <w:start w:val="1"/>
+      <w:numFmt w:val="bullet"/>
+      <w:lvlText w:val=""/>
+      <w:lvlJc w:val="left"/>
+      <w:pPr>
+        <w:ind w:left="6480" w:hanging="360"/>
+      </w:pPr>
+      <w:rPr>
+        <w:rFonts w:ascii="Wingdings" w:hAnsi="Wingdings" w:hint="default"/>
+      </w:rPr>
+    </w:lvl>
+  </w:abstractNum>
+  <w:abstractNum w:abstractNumId="7" w15:restartNumberingAfterBreak="0">
     <w:nsid w:val="4D4C2650"/>
     <w:multiLevelType w:val="multilevel"/>
     <w:tmpl w:val="A7C0ED7C"/>
@@ -17449,7 +18070,7 @@
       </w:rPr>
     </w:lvl>
   </w:abstractNum>
-  <w:abstractNum w:abstractNumId="7" w15:restartNumberingAfterBreak="0">
+  <w:abstractNum w:abstractNumId="8" w15:restartNumberingAfterBreak="0">
     <w:nsid w:val="4DEE5BF4"/>
     <w:multiLevelType w:val="hybridMultilevel"/>
     <w:tmpl w:val="D90C561E"/>
@@ -17569,7 +18190,7 @@
       </w:pPr>
     </w:lvl>
   </w:abstractNum>
-  <w:abstractNum w:abstractNumId="8" w15:restartNumberingAfterBreak="0">
+  <w:abstractNum w:abstractNumId="9" w15:restartNumberingAfterBreak="0">
     <w:nsid w:val="5417440A"/>
     <w:multiLevelType w:val="hybridMultilevel"/>
     <w:tmpl w:val="FF5620AA"/>
@@ -17682,7 +18303,7 @@
       </w:rPr>
     </w:lvl>
   </w:abstractNum>
-  <w:abstractNum w:abstractNumId="9" w15:restartNumberingAfterBreak="0">
+  <w:abstractNum w:abstractNumId="10" w15:restartNumberingAfterBreak="0">
     <w:nsid w:val="58AE4441"/>
     <w:multiLevelType w:val="hybridMultilevel"/>
     <w:tmpl w:val="E0C0B910"/>
@@ -17795,7 +18416,7 @@
       </w:rPr>
     </w:lvl>
   </w:abstractNum>
-  <w:abstractNum w:abstractNumId="10" w15:restartNumberingAfterBreak="0">
+  <w:abstractNum w:abstractNumId="11" w15:restartNumberingAfterBreak="0">
     <w:nsid w:val="6DEE1FDD"/>
     <w:multiLevelType w:val="multilevel"/>
     <w:tmpl w:val="10EA66F4"/>
@@ -17944,7 +18565,7 @@
       </w:rPr>
     </w:lvl>
   </w:abstractNum>
-  <w:abstractNum w:abstractNumId="11" w15:restartNumberingAfterBreak="0">
+  <w:abstractNum w:abstractNumId="12" w15:restartNumberingAfterBreak="0">
     <w:nsid w:val="7694625B"/>
     <w:multiLevelType w:val="multilevel"/>
     <w:tmpl w:val="562AE0D2"/>
@@ -18050,13 +18671,13 @@
     </w:lvl>
   </w:abstractNum>
   <w:num w:numId="1">
-    <w:abstractNumId w:val="6"/>
+    <w:abstractNumId w:val="7"/>
   </w:num>
   <w:num w:numId="2">
-    <w:abstractNumId w:val="11"/>
+    <w:abstractNumId w:val="12"/>
   </w:num>
   <w:num w:numId="3">
-    <w:abstractNumId w:val="7"/>
+    <w:abstractNumId w:val="8"/>
   </w:num>
   <w:num w:numId="4">
     <w:abstractNumId w:val="5"/>
@@ -18068,13 +18689,13 @@
     <w:abstractNumId w:val="4"/>
   </w:num>
   <w:num w:numId="7">
+    <w:abstractNumId w:val="10"/>
+  </w:num>
+  <w:num w:numId="8">
     <w:abstractNumId w:val="9"/>
   </w:num>
-  <w:num w:numId="8">
-    <w:abstractNumId w:val="8"/>
-  </w:num>
   <w:num w:numId="9">
-    <w:abstractNumId w:val="10"/>
+    <w:abstractNumId w:val="11"/>
   </w:num>
   <w:num w:numId="10">
     <w:abstractNumId w:val="2"/>
@@ -18084,6 +18705,9 @@
   </w:num>
   <w:num w:numId="12">
     <w:abstractNumId w:val="1"/>
+  </w:num>
+  <w:num w:numId="13">
+    <w:abstractNumId w:val="6"/>
   </w:num>
   <w:numIdMacAtCleanup w:val="5"/>
 </w:numbering>
@@ -20703,27 +21327,6 @@
 </file>
 
 <file path=customXml/item1.xml><?xml version="1.0" encoding="utf-8"?>
-<?mso-contentType ?>
-<FormTemplates xmlns="http://schemas.microsoft.com/sharepoint/v3/contenttype/forms">
-  <Display>DocumentLibraryForm</Display>
-  <Edit>DocumentLibraryForm</Edit>
-  <New>DocumentLibraryForm</New>
-</FormTemplates>
-</file>
-
-<file path=customXml/item2.xml><?xml version="1.0" encoding="utf-8"?>
-<p:properties xmlns:p="http://schemas.microsoft.com/office/2006/metadata/properties" xmlns:xsi="http://www.w3.org/2001/XMLSchema-instance" xmlns:pc="http://schemas.microsoft.com/office/infopath/2007/PartnerControls">
-  <documentManagement>
-    <_dlc_DocId xmlns="f6cd3fa9-69ae-4591-a72d-dc2163db6e20">YQAZJJJEJ4SJ-166-3385</_dlc_DocId>
-    <_dlc_DocIdUrl xmlns="f6cd3fa9-69ae-4591-a72d-dc2163db6e20">
-      <Url>http://matrix/ss/marketing/_layouts/DocIdRedir.aspx?ID=YQAZJJJEJ4SJ-166-3385</Url>
-      <Description>YQAZJJJEJ4SJ-166-3385</Description>
-    </_dlc_DocIdUrl>
-  </documentManagement>
-</p:properties>
-</file>
-
-<file path=customXml/item3.xml><?xml version="1.0" encoding="utf-8"?>
 <ct:contentTypeSchema xmlns:ct="http://schemas.microsoft.com/office/2006/metadata/contentType" xmlns:ma="http://schemas.microsoft.com/office/2006/metadata/properties/metaAttributes" ct:_="" ma:_="" ma:contentTypeName="Document" ma:contentTypeID="0x010100CBEC33541189694489655E70680FEAE9" ma:contentTypeVersion="0" ma:contentTypeDescription="Create a new document." ma:contentTypeScope="" ma:versionID="16f70f757767f37d50d723c7e3c57cf4">
   <xsd:schema xmlns:xsd="http://www.w3.org/2001/XMLSchema" xmlns:xs="http://www.w3.org/2001/XMLSchema" xmlns:p="http://schemas.microsoft.com/office/2006/metadata/properties" xmlns:ns2="f6cd3fa9-69ae-4591-a72d-dc2163db6e20" targetNamespace="http://schemas.microsoft.com/office/2006/metadata/properties" ma:root="true" ma:fieldsID="78bd71385082c88c85253f2d16c7eaf4" ns2:_="">
     <xsd:import namespace="f6cd3fa9-69ae-4591-a72d-dc2163db6e20"/>
@@ -20868,6 +21471,27 @@
 </ct:contentTypeSchema>
 </file>
 
+<file path=customXml/item2.xml><?xml version="1.0" encoding="utf-8"?>
+<p:properties xmlns:p="http://schemas.microsoft.com/office/2006/metadata/properties" xmlns:xsi="http://www.w3.org/2001/XMLSchema-instance" xmlns:pc="http://schemas.microsoft.com/office/infopath/2007/PartnerControls">
+  <documentManagement>
+    <_dlc_DocId xmlns="f6cd3fa9-69ae-4591-a72d-dc2163db6e20">YQAZJJJEJ4SJ-166-3385</_dlc_DocId>
+    <_dlc_DocIdUrl xmlns="f6cd3fa9-69ae-4591-a72d-dc2163db6e20">
+      <Url>http://matrix/ss/marketing/_layouts/DocIdRedir.aspx?ID=YQAZJJJEJ4SJ-166-3385</Url>
+      <Description>YQAZJJJEJ4SJ-166-3385</Description>
+    </_dlc_DocIdUrl>
+  </documentManagement>
+</p:properties>
+</file>
+
+<file path=customXml/item3.xml><?xml version="1.0" encoding="utf-8"?>
+<?mso-contentType ?>
+<FormTemplates xmlns="http://schemas.microsoft.com/sharepoint/v3/contenttype/forms">
+  <Display>DocumentLibraryForm</Display>
+  <Edit>DocumentLibraryForm</Edit>
+  <New>DocumentLibraryForm</New>
+</FormTemplates>
+</file>
+
 <file path=customXml/item4.xml><?xml version="1.0" encoding="utf-8"?>
 <?mso-contentType ?>
 <spe:Receivers xmlns:spe="http://schemas.microsoft.com/sharepoint/events">
@@ -20919,24 +21543,6 @@
 </file>
 
 <file path=customXml/itemProps1.xml><?xml version="1.0" encoding="utf-8"?>
-<ds:datastoreItem xmlns:ds="http://schemas.openxmlformats.org/officeDocument/2006/customXml" ds:itemID="{9E207C11-67E9-4ECA-AC64-7C469DCB5813}">
-  <ds:schemaRefs>
-    <ds:schemaRef ds:uri="http://schemas.microsoft.com/sharepoint/v3/contenttype/forms"/>
-  </ds:schemaRefs>
-</ds:datastoreItem>
-</file>
-
-<file path=customXml/itemProps2.xml><?xml version="1.0" encoding="utf-8"?>
-<ds:datastoreItem xmlns:ds="http://schemas.openxmlformats.org/officeDocument/2006/customXml" ds:itemID="{C6FCB273-1B0F-4B4D-85AC-2258EBED6790}">
-  <ds:schemaRefs>
-    <ds:schemaRef ds:uri="http://schemas.microsoft.com/office/2006/metadata/properties"/>
-    <ds:schemaRef ds:uri="http://schemas.microsoft.com/office/infopath/2007/PartnerControls"/>
-    <ds:schemaRef ds:uri="f6cd3fa9-69ae-4591-a72d-dc2163db6e20"/>
-  </ds:schemaRefs>
-</ds:datastoreItem>
-</file>
-
-<file path=customXml/itemProps3.xml><?xml version="1.0" encoding="utf-8"?>
 <ds:datastoreItem xmlns:ds="http://schemas.openxmlformats.org/officeDocument/2006/customXml" ds:itemID="{D6A43472-5682-4FCE-B224-16CA3C83FBC3}">
   <ds:schemaRefs>
     <ds:schemaRef ds:uri="http://schemas.microsoft.com/office/2006/metadata/contentType"/>
@@ -20954,6 +21560,24 @@
 </ds:datastoreItem>
 </file>
 
+<file path=customXml/itemProps2.xml><?xml version="1.0" encoding="utf-8"?>
+<ds:datastoreItem xmlns:ds="http://schemas.openxmlformats.org/officeDocument/2006/customXml" ds:itemID="{C6FCB273-1B0F-4B4D-85AC-2258EBED6790}">
+  <ds:schemaRefs>
+    <ds:schemaRef ds:uri="http://schemas.microsoft.com/office/2006/metadata/properties"/>
+    <ds:schemaRef ds:uri="http://schemas.microsoft.com/office/infopath/2007/PartnerControls"/>
+    <ds:schemaRef ds:uri="f6cd3fa9-69ae-4591-a72d-dc2163db6e20"/>
+  </ds:schemaRefs>
+</ds:datastoreItem>
+</file>
+
+<file path=customXml/itemProps3.xml><?xml version="1.0" encoding="utf-8"?>
+<ds:datastoreItem xmlns:ds="http://schemas.openxmlformats.org/officeDocument/2006/customXml" ds:itemID="{9E207C11-67E9-4ECA-AC64-7C469DCB5813}">
+  <ds:schemaRefs>
+    <ds:schemaRef ds:uri="http://schemas.microsoft.com/sharepoint/v3/contenttype/forms"/>
+  </ds:schemaRefs>
+</ds:datastoreItem>
+</file>
+
 <file path=customXml/itemProps4.xml><?xml version="1.0" encoding="utf-8"?>
 <ds:datastoreItem xmlns:ds="http://schemas.openxmlformats.org/officeDocument/2006/customXml" ds:itemID="{45E0CC4E-9DCB-48B0-9066-D1265A61B0B4}">
   <ds:schemaRefs>
@@ -20963,7 +21587,7 @@
 </file>
 
 <file path=customXml/itemProps5.xml><?xml version="1.0" encoding="utf-8"?>
-<ds:datastoreItem xmlns:ds="http://schemas.openxmlformats.org/officeDocument/2006/customXml" ds:itemID="{A40C5F4F-A27B-4256-A932-05D2F125371B}">
+<ds:datastoreItem xmlns:ds="http://schemas.openxmlformats.org/officeDocument/2006/customXml" ds:itemID="{43BF8020-5149-4AFE-AC2D-AF7E6F68C012}">
   <ds:schemaRefs>
     <ds:schemaRef ds:uri="http://schemas.openxmlformats.org/officeDocument/2006/bibliography"/>
   </ds:schemaRefs>

</xml_diff>